<commit_message>
mini mudança no relatorio
</commit_message>
<xml_diff>
--- a/relatorioASA.docx
+++ b/relatorioASA.docx
@@ -93,7 +93,7 @@
     </w:p>
     <w:p>
       <w:pPr>
-        <w:pStyle w:val="Ttulo1"/>
+        <w:pStyle w:val="Heading1"/>
         <w:jc w:val="both"/>
         <w:rPr>
           <w:b/>
@@ -184,7 +184,7 @@
     </w:p>
     <w:p>
       <w:pPr>
-        <w:pStyle w:val="Ttulo1"/>
+        <w:pStyle w:val="Heading1"/>
         <w:jc w:val="both"/>
         <w:rPr>
           <w:b/>
@@ -347,7 +347,7 @@
     </w:p>
     <w:p>
       <w:pPr>
-        <w:pStyle w:val="PargrafodaLista"/>
+        <w:pStyle w:val="ListParagraph"/>
         <w:numPr>
           <w:ilvl w:val="0"/>
           <w:numId w:val="1"/>
@@ -359,8 +359,6 @@
           <w:szCs w:val="24"/>
         </w:rPr>
       </w:pPr>
-      <w:bookmarkStart w:id="0" w:name="_GoBack"/>
-      <w:bookmarkEnd w:id="0"/>
       <w:r>
         <w:rPr>
           <w:sz w:val="24"/>
@@ -371,7 +369,7 @@
     </w:p>
     <w:p>
       <w:pPr>
-        <w:pStyle w:val="PargrafodaLista"/>
+        <w:pStyle w:val="ListParagraph"/>
         <w:numPr>
           <w:ilvl w:val="0"/>
           <w:numId w:val="1"/>
@@ -409,7 +407,7 @@
     </w:p>
     <w:p>
       <w:pPr>
-        <w:pStyle w:val="PargrafodaLista"/>
+        <w:pStyle w:val="ListParagraph"/>
         <w:numPr>
           <w:ilvl w:val="1"/>
           <w:numId w:val="1"/>
@@ -434,7 +432,21 @@
           <w:sz w:val="24"/>
           <w:szCs w:val="24"/>
         </w:rPr>
-        <w:t>Tarjan_visit</w:t>
+        <w:t>Tarjan</w:t>
+      </w:r>
+      <w:r>
+        <w:rPr>
+          <w:sz w:val="24"/>
+          <w:szCs w:val="24"/>
+        </w:rPr>
+        <w:t>-</w:t>
+      </w:r>
+      <w:r>
+        <w:rPr>
+          <w:sz w:val="24"/>
+          <w:szCs w:val="24"/>
+        </w:rPr>
+        <w:t>visit</w:t>
       </w:r>
       <w:proofErr w:type="spellEnd"/>
       <w:r>
@@ -447,7 +459,7 @@
     </w:p>
     <w:p>
       <w:pPr>
-        <w:pStyle w:val="PargrafodaLista"/>
+        <w:pStyle w:val="ListParagraph"/>
         <w:numPr>
           <w:ilvl w:val="1"/>
           <w:numId w:val="1"/>
@@ -465,7 +477,21 @@
           <w:szCs w:val="24"/>
         </w:rPr>
         <w:lastRenderedPageBreak/>
-        <w:t>Se for encontrado uma adjacência para um vértice que já foi descoberto, mas que não está na pilha auxiliar do algoritmo, o vértice atual liga a outra componente fortemente ligada.</w:t>
+        <w:t>Se for encontrad</w:t>
+      </w:r>
+      <w:r>
+        <w:rPr>
+          <w:sz w:val="24"/>
+          <w:szCs w:val="24"/>
+        </w:rPr>
+        <w:t>a</w:t>
+      </w:r>
+      <w:r>
+        <w:rPr>
+          <w:sz w:val="24"/>
+          <w:szCs w:val="24"/>
+        </w:rPr>
+        <w:t xml:space="preserve"> uma adjacência para um vértice que já foi descoberto, mas que não está na pilha auxiliar do algoritmo, o vértice atual liga a outra componente fortemente ligada.</w:t>
       </w:r>
     </w:p>
     <w:p>
@@ -495,7 +521,7 @@
     </w:p>
     <w:p>
       <w:pPr>
-        <w:pStyle w:val="PargrafodaLista"/>
+        <w:pStyle w:val="ListParagraph"/>
         <w:numPr>
           <w:ilvl w:val="0"/>
           <w:numId w:val="1"/>
@@ -506,6 +532,8 @@
           <w:szCs w:val="24"/>
         </w:rPr>
       </w:pPr>
+      <w:bookmarkStart w:id="0" w:name="_GoBack"/>
+      <w:bookmarkEnd w:id="0"/>
     </w:p>
     <w:p>
       <w:pPr>
@@ -1038,11 +1066,11 @@
       <w:lang w:val="pt-PT"/>
     </w:rPr>
   </w:style>
-  <w:style w:type="paragraph" w:styleId="Ttulo1">
+  <w:style w:type="paragraph" w:styleId="Heading1">
     <w:name w:val="heading 1"/>
     <w:basedOn w:val="Normal"/>
     <w:next w:val="Normal"/>
-    <w:link w:val="Ttulo1Carter"/>
+    <w:link w:val="Heading1Char"/>
     <w:uiPriority w:val="9"/>
     <w:qFormat/>
     <w:rsid w:val="00603253"/>
@@ -1059,13 +1087,13 @@
       <w:szCs w:val="32"/>
     </w:rPr>
   </w:style>
-  <w:style w:type="character" w:default="1" w:styleId="Tipodeletrapredefinidodopargrafo">
+  <w:style w:type="character" w:default="1" w:styleId="DefaultParagraphFont">
     <w:name w:val="Default Paragraph Font"/>
     <w:uiPriority w:val="1"/>
     <w:semiHidden/>
     <w:unhideWhenUsed/>
   </w:style>
-  <w:style w:type="table" w:default="1" w:styleId="Tabelanormal">
+  <w:style w:type="table" w:default="1" w:styleId="TableNormal">
     <w:name w:val="Normal Table"/>
     <w:uiPriority w:val="99"/>
     <w:semiHidden/>
@@ -1080,17 +1108,17 @@
       </w:tblCellMar>
     </w:tblPr>
   </w:style>
-  <w:style w:type="numbering" w:default="1" w:styleId="Semlista">
+  <w:style w:type="numbering" w:default="1" w:styleId="NoList">
     <w:name w:val="No List"/>
     <w:uiPriority w:val="99"/>
     <w:semiHidden/>
     <w:unhideWhenUsed/>
   </w:style>
-  <w:style w:type="paragraph" w:styleId="Ttulo">
+  <w:style w:type="paragraph" w:styleId="Title">
     <w:name w:val="Title"/>
     <w:basedOn w:val="Normal"/>
     <w:next w:val="Normal"/>
-    <w:link w:val="TtuloCarter"/>
+    <w:link w:val="TitleChar"/>
     <w:uiPriority w:val="10"/>
     <w:qFormat/>
     <w:rsid w:val="00C92E4A"/>
@@ -1106,10 +1134,10 @@
       <w:szCs w:val="56"/>
     </w:rPr>
   </w:style>
-  <w:style w:type="character" w:customStyle="1" w:styleId="TtuloCarter">
-    <w:name w:val="Título Caráter"/>
-    <w:basedOn w:val="Tipodeletrapredefinidodopargrafo"/>
-    <w:link w:val="Ttulo"/>
+  <w:style w:type="character" w:customStyle="1" w:styleId="TitleChar">
+    <w:name w:val="Title Char"/>
+    <w:basedOn w:val="DefaultParagraphFont"/>
+    <w:link w:val="Title"/>
     <w:uiPriority w:val="10"/>
     <w:rsid w:val="00C92E4A"/>
     <w:rPr>
@@ -1120,10 +1148,10 @@
       <w:szCs w:val="56"/>
     </w:rPr>
   </w:style>
-  <w:style w:type="character" w:customStyle="1" w:styleId="Ttulo1Carter">
-    <w:name w:val="Título 1 Caráter"/>
-    <w:basedOn w:val="Tipodeletrapredefinidodopargrafo"/>
-    <w:link w:val="Ttulo1"/>
+  <w:style w:type="character" w:customStyle="1" w:styleId="Heading1Char">
+    <w:name w:val="Heading 1 Char"/>
+    <w:basedOn w:val="DefaultParagraphFont"/>
+    <w:link w:val="Heading1"/>
     <w:uiPriority w:val="9"/>
     <w:rsid w:val="00603253"/>
     <w:rPr>
@@ -1134,7 +1162,7 @@
       <w:lang w:val="pt-PT"/>
     </w:rPr>
   </w:style>
-  <w:style w:type="paragraph" w:styleId="PargrafodaLista">
+  <w:style w:type="paragraph" w:styleId="ListParagraph">
     <w:name w:val="List Paragraph"/>
     <w:basedOn w:val="Normal"/>
     <w:uiPriority w:val="34"/>
@@ -1448,7 +1476,7 @@
 </file>
 
 <file path=customXml/itemProps1.xml><?xml version="1.0" encoding="utf-8"?>
-<ds:datastoreItem xmlns:ds="http://schemas.openxmlformats.org/officeDocument/2006/customXml" ds:itemID="{0FEF7251-6E51-4D0E-8C92-37A10751A2D5}">
+<ds:datastoreItem xmlns:ds="http://schemas.openxmlformats.org/officeDocument/2006/customXml" ds:itemID="{BA0FF534-A473-4DA5-A0BD-C856FE0CF965}">
   <ds:schemaRefs>
     <ds:schemaRef ds:uri="http://schemas.openxmlformats.org/officeDocument/2006/bibliography"/>
   </ds:schemaRefs>

</xml_diff>

<commit_message>
Nova versão do relatorio
</commit_message>
<xml_diff>
--- a/relatorioASA.docx
+++ b/relatorioASA.docx
@@ -141,14 +141,56 @@
           <w:sz w:val="24"/>
           <w:szCs w:val="24"/>
         </w:rPr>
-        <w:t xml:space="preserve">O projeto baseia-se numa rede de supermercados e da sua rede de distribuição que </w:t>
-      </w:r>
-      <w:r>
-        <w:rPr>
-          <w:sz w:val="24"/>
-          <w:szCs w:val="24"/>
-        </w:rPr>
-        <w:t>se podem</w:t>
+        <w:t xml:space="preserve">O projeto baseia-se numa </w:t>
+      </w:r>
+      <w:r>
+        <w:rPr>
+          <w:sz w:val="24"/>
+          <w:szCs w:val="24"/>
+        </w:rPr>
+        <w:t>cadeia</w:t>
+      </w:r>
+      <w:r>
+        <w:rPr>
+          <w:sz w:val="24"/>
+          <w:szCs w:val="24"/>
+        </w:rPr>
+        <w:t xml:space="preserve"> de supermercados e da sua rede de distribuição</w:t>
+      </w:r>
+      <w:r>
+        <w:rPr>
+          <w:sz w:val="24"/>
+          <w:szCs w:val="24"/>
+        </w:rPr>
+        <w:t>, a q</w:t>
+      </w:r>
+      <w:r>
+        <w:rPr>
+          <w:sz w:val="24"/>
+          <w:szCs w:val="24"/>
+        </w:rPr>
+        <w:t>u</w:t>
+      </w:r>
+      <w:r>
+        <w:rPr>
+          <w:sz w:val="24"/>
+          <w:szCs w:val="24"/>
+        </w:rPr>
+        <w:t>al</w:t>
+      </w:r>
+      <w:r>
+        <w:rPr>
+          <w:sz w:val="24"/>
+          <w:szCs w:val="24"/>
+        </w:rPr>
+        <w:t xml:space="preserve"> </w:t>
+      </w:r>
+      <w:r>
+        <w:rPr>
+          <w:sz w:val="24"/>
+          <w:szCs w:val="24"/>
+        </w:rPr>
+        <w:t>se pode</w:t>
       </w:r>
       <w:r>
         <w:rPr>
@@ -278,7 +320,23 @@
           <w:sz w:val="24"/>
           <w:szCs w:val="24"/>
         </w:rPr>
-        <w:t xml:space="preserve"> foi representado sob</w:t>
+        <w:t xml:space="preserve"> </w:t>
+      </w:r>
+      <w:r>
+        <w:rPr>
+          <w:sz w:val="24"/>
+          <w:szCs w:val="24"/>
+        </w:rPr>
+        <w:t>foi</w:t>
+      </w:r>
+      <w:bookmarkStart w:id="0" w:name="_GoBack"/>
+      <w:bookmarkEnd w:id="0"/>
+      <w:r>
+        <w:rPr>
+          <w:sz w:val="24"/>
+          <w:szCs w:val="24"/>
+        </w:rPr>
+        <w:t xml:space="preserve"> representado sob</w:t>
       </w:r>
       <w:r>
         <w:rPr>
@@ -521,6 +579,30 @@
     </w:p>
     <w:p>
       <w:pPr>
+        <w:jc w:val="both"/>
+        <w:rPr>
+          <w:sz w:val="24"/>
+          <w:szCs w:val="24"/>
+        </w:rPr>
+      </w:pPr>
+      <w:r>
+        <w:rPr>
+          <w:b/>
+          <w:sz w:val="24"/>
+          <w:szCs w:val="24"/>
+        </w:rPr>
+        <w:tab/>
+      </w:r>
+      <w:r>
+        <w:rPr>
+          <w:sz w:val="24"/>
+          <w:szCs w:val="24"/>
+        </w:rPr>
+        <w:t>A criação das sub-regiões (componentes fortemente ligadas) faz-se através da interligação entre o identificador do vértice e o identificador da componente a que ele pertence.</w:t>
+      </w:r>
+    </w:p>
+    <w:p>
+      <w:pPr>
         <w:pStyle w:val="ListParagraph"/>
         <w:numPr>
           <w:ilvl w:val="0"/>
@@ -532,11 +614,267 @@
           <w:szCs w:val="24"/>
         </w:rPr>
       </w:pPr>
-      <w:bookmarkStart w:id="0" w:name="_GoBack"/>
-      <w:bookmarkEnd w:id="0"/>
+      <w:r>
+        <w:rPr>
+          <w:sz w:val="24"/>
+          <w:szCs w:val="24"/>
+        </w:rPr>
+        <w:t xml:space="preserve">“Compactação” das SCC a partir da lista que estabelece a ligação entre vértice e componente em que se insere. A criação desta lista de </w:t>
+      </w:r>
+      <w:proofErr w:type="spellStart"/>
+      <w:r>
+        <w:rPr>
+          <w:sz w:val="24"/>
+          <w:szCs w:val="24"/>
+        </w:rPr>
+        <w:t>SCCs</w:t>
+      </w:r>
+      <w:proofErr w:type="spellEnd"/>
+      <w:r>
+        <w:rPr>
+          <w:sz w:val="24"/>
+          <w:szCs w:val="24"/>
+        </w:rPr>
+        <w:t xml:space="preserve"> é ordenada por indentificador de componente.</w:t>
+      </w:r>
     </w:p>
     <w:p>
       <w:pPr>
+        <w:pStyle w:val="ListParagraph"/>
+        <w:numPr>
+          <w:ilvl w:val="0"/>
+          <w:numId w:val="1"/>
+        </w:numPr>
+        <w:jc w:val="both"/>
+        <w:rPr>
+          <w:sz w:val="24"/>
+          <w:szCs w:val="24"/>
+        </w:rPr>
+      </w:pPr>
+      <w:r>
+        <w:rPr>
+          <w:sz w:val="24"/>
+          <w:szCs w:val="24"/>
+        </w:rPr>
+        <w:t xml:space="preserve">Procura das ligações entre </w:t>
+      </w:r>
+      <w:proofErr w:type="spellStart"/>
+      <w:r>
+        <w:rPr>
+          <w:sz w:val="24"/>
+          <w:szCs w:val="24"/>
+        </w:rPr>
+        <w:t>SCCs</w:t>
+      </w:r>
+      <w:proofErr w:type="spellEnd"/>
+      <w:r>
+        <w:rPr>
+          <w:sz w:val="24"/>
+          <w:szCs w:val="24"/>
+        </w:rPr>
+        <w:t xml:space="preserve">. Uma ligação é procurada percorrendo as adjacências dos vértices de cada componente que ligam a outras </w:t>
+      </w:r>
+      <w:proofErr w:type="spellStart"/>
+      <w:r>
+        <w:rPr>
+          <w:sz w:val="24"/>
+          <w:szCs w:val="24"/>
+        </w:rPr>
+        <w:t>SCCs</w:t>
+      </w:r>
+      <w:proofErr w:type="spellEnd"/>
+      <w:r>
+        <w:rPr>
+          <w:sz w:val="24"/>
+          <w:szCs w:val="24"/>
+        </w:rPr>
+        <w:t xml:space="preserve">. Se for detetada uma aresta </w:t>
+      </w:r>
+      <w:proofErr w:type="spellStart"/>
+      <w:r>
+        <w:rPr>
+          <w:sz w:val="24"/>
+          <w:szCs w:val="24"/>
+        </w:rPr>
+        <w:t>inter-SCC</w:t>
+      </w:r>
+      <w:proofErr w:type="spellEnd"/>
+      <w:r>
+        <w:rPr>
+          <w:sz w:val="24"/>
+          <w:szCs w:val="24"/>
+        </w:rPr>
+        <w:t xml:space="preserve"> que já exista, isto é, já pertença à lista de adjacências da SCC, o contador de arestas entre SCC é diminuído em 1 e essa aresta específica é ignorada como ligação </w:t>
+      </w:r>
+      <w:proofErr w:type="spellStart"/>
+      <w:r>
+        <w:rPr>
+          <w:sz w:val="24"/>
+          <w:szCs w:val="24"/>
+        </w:rPr>
+        <w:t>inter-SCC</w:t>
+      </w:r>
+      <w:proofErr w:type="spellEnd"/>
+      <w:r>
+        <w:rPr>
+          <w:sz w:val="24"/>
+          <w:szCs w:val="24"/>
+        </w:rPr>
+        <w:t>.</w:t>
+      </w:r>
+    </w:p>
+    <w:p>
+      <w:pPr>
+        <w:pStyle w:val="ListParagraph"/>
+        <w:numPr>
+          <w:ilvl w:val="0"/>
+          <w:numId w:val="1"/>
+        </w:numPr>
+        <w:jc w:val="both"/>
+        <w:rPr>
+          <w:sz w:val="24"/>
+          <w:szCs w:val="24"/>
+        </w:rPr>
+      </w:pPr>
+      <w:r>
+        <w:rPr>
+          <w:sz w:val="24"/>
+          <w:szCs w:val="24"/>
+        </w:rPr>
+        <w:t xml:space="preserve">Escrita de output, na ordem numero de sub-regiões, número de ligações entre sub-regiões e representação das </w:t>
+      </w:r>
+      <w:proofErr w:type="spellStart"/>
+      <w:r>
+        <w:rPr>
+          <w:sz w:val="24"/>
+          <w:szCs w:val="24"/>
+        </w:rPr>
+        <w:t>ligacões</w:t>
+      </w:r>
+      <w:proofErr w:type="spellEnd"/>
+      <w:r>
+        <w:rPr>
+          <w:sz w:val="24"/>
+          <w:szCs w:val="24"/>
+        </w:rPr>
+        <w:t xml:space="preserve"> (no formato: &lt;origem&gt; &lt;destino&gt;)</w:t>
+      </w:r>
+      <w:r>
+        <w:rPr>
+          <w:sz w:val="24"/>
+          <w:szCs w:val="24"/>
+        </w:rPr>
+        <w:t>.</w:t>
+      </w:r>
+    </w:p>
+    <w:p>
+      <w:pPr>
+        <w:ind w:left="360"/>
+        <w:jc w:val="both"/>
+        <w:rPr>
+          <w:rFonts w:asciiTheme="majorHAnsi" w:eastAsiaTheme="majorEastAsia" w:hAnsiTheme="majorHAnsi" w:cstheme="majorBidi"/>
+          <w:b/>
+          <w:color w:val="2F5496" w:themeColor="accent1" w:themeShade="BF"/>
+          <w:sz w:val="24"/>
+          <w:szCs w:val="24"/>
+        </w:rPr>
+      </w:pPr>
+      <w:r>
+        <w:rPr>
+          <w:rFonts w:asciiTheme="majorHAnsi" w:eastAsiaTheme="majorEastAsia" w:hAnsiTheme="majorHAnsi" w:cstheme="majorBidi"/>
+          <w:b/>
+          <w:color w:val="2F5496" w:themeColor="accent1" w:themeShade="BF"/>
+          <w:sz w:val="24"/>
+          <w:szCs w:val="24"/>
+        </w:rPr>
+        <w:t>Análise Teórica</w:t>
+      </w:r>
+    </w:p>
+    <w:p>
+      <w:pPr>
+        <w:ind w:firstLine="720"/>
+        <w:jc w:val="both"/>
+        <w:rPr>
+          <w:sz w:val="24"/>
+          <w:szCs w:val="24"/>
+        </w:rPr>
+      </w:pPr>
+      <w:r>
+        <w:rPr>
+          <w:sz w:val="24"/>
+          <w:szCs w:val="24"/>
+        </w:rPr>
+        <w:t xml:space="preserve">A complexidade temporal do programa desenvolvido, por se basear no algoritmo de </w:t>
+      </w:r>
+      <w:proofErr w:type="spellStart"/>
+      <w:r>
+        <w:rPr>
+          <w:sz w:val="24"/>
+          <w:szCs w:val="24"/>
+        </w:rPr>
+        <w:t>Tarjan</w:t>
+      </w:r>
+      <w:proofErr w:type="spellEnd"/>
+      <w:r>
+        <w:rPr>
+          <w:sz w:val="24"/>
+          <w:szCs w:val="24"/>
+        </w:rPr>
+        <w:t xml:space="preserve">, e uma vez que as pesquisas são feitas no máximo a todos os vértices e todas arestas, estima-se ser </w:t>
+      </w:r>
+      <w:proofErr w:type="gramStart"/>
+      <w:r>
+        <w:rPr>
+          <w:sz w:val="24"/>
+          <w:szCs w:val="24"/>
+        </w:rPr>
+        <w:t>O(</w:t>
+      </w:r>
+      <w:proofErr w:type="gramEnd"/>
+      <w:r>
+        <w:rPr>
+          <w:sz w:val="24"/>
+          <w:szCs w:val="24"/>
+        </w:rPr>
+        <w:t xml:space="preserve">V + E), onde V é o número de vértices e </w:t>
+      </w:r>
+      <w:proofErr w:type="spellStart"/>
+      <w:r>
+        <w:rPr>
+          <w:sz w:val="24"/>
+          <w:szCs w:val="24"/>
+        </w:rPr>
+        <w:t>E</w:t>
+      </w:r>
+      <w:proofErr w:type="spellEnd"/>
+      <w:r>
+        <w:rPr>
+          <w:sz w:val="24"/>
+          <w:szCs w:val="24"/>
+        </w:rPr>
+        <w:t xml:space="preserve"> é o número de arestas.</w:t>
+      </w:r>
+    </w:p>
+    <w:p>
+      <w:pPr>
+        <w:ind w:firstLine="720"/>
+        <w:jc w:val="both"/>
+        <w:rPr>
+          <w:sz w:val="24"/>
+          <w:szCs w:val="24"/>
+        </w:rPr>
+      </w:pPr>
+      <w:r>
+        <w:rPr>
+          <w:sz w:val="24"/>
+          <w:szCs w:val="24"/>
+        </w:rPr>
+        <w:t>Quanto à complexidade espacial, como no máximo são guardados uma lista de adjacências para cada vértice, isto é, guarda-se espaço para V vértices e espaço para E arestas, estima -se que a complexidade será O(V+E).</w:t>
+      </w:r>
+    </w:p>
+    <w:p>
+      <w:pPr>
+        <w:pStyle w:val="Heading1"/>
         <w:jc w:val="both"/>
         <w:rPr>
           <w:b/>
@@ -554,6 +892,54 @@
           <w:szCs w:val="24"/>
         </w:rPr>
       </w:pPr>
+      <w:r>
+        <w:rPr>
+          <w:noProof/>
+        </w:rPr>
+        <w:drawing>
+          <wp:inline distT="0" distB="0" distL="0" distR="0" wp14:anchorId="30C6695B" wp14:editId="2EEC64AB">
+            <wp:extent cx="5400040" cy="3380740"/>
+            <wp:effectExtent l="0" t="0" r="10160" b="10160"/>
+            <wp:docPr id="2" name="Chart 2">
+              <a:extLst xmlns:a="http://schemas.openxmlformats.org/drawingml/2006/main">
+                <a:ext uri="{FF2B5EF4-FFF2-40B4-BE49-F238E27FC236}">
+                  <a16:creationId xmlns:a16="http://schemas.microsoft.com/office/drawing/2014/main" id="{02A5ACBC-23C5-4AFA-B9FC-D0B7703A9A03}"/>
+                </a:ext>
+              </a:extLst>
+            </wp:docPr>
+            <wp:cNvGraphicFramePr/>
+            <a:graphic xmlns:a="http://schemas.openxmlformats.org/drawingml/2006/main">
+              <a:graphicData uri="http://schemas.openxmlformats.org/drawingml/2006/chart">
+                <c:chart xmlns:c="http://schemas.openxmlformats.org/drawingml/2006/chart" xmlns:r="http://schemas.openxmlformats.org/officeDocument/2006/relationships" r:id="rId6"/>
+              </a:graphicData>
+            </a:graphic>
+          </wp:inline>
+        </w:drawing>
+      </w:r>
+      <w:r>
+        <w:rPr>
+          <w:noProof/>
+        </w:rPr>
+        <w:drawing>
+          <wp:inline distT="0" distB="0" distL="0" distR="0" wp14:anchorId="26219D74" wp14:editId="6ECE8AD9">
+            <wp:extent cx="5400040" cy="3169920"/>
+            <wp:effectExtent l="0" t="0" r="10160" b="11430"/>
+            <wp:docPr id="1" name="Chart 1">
+              <a:extLst xmlns:a="http://schemas.openxmlformats.org/drawingml/2006/main">
+                <a:ext uri="{FF2B5EF4-FFF2-40B4-BE49-F238E27FC236}">
+                  <a16:creationId xmlns:a16="http://schemas.microsoft.com/office/drawing/2014/main" id="{F212D95C-D2F1-4AAE-81F0-8F36D8134946}"/>
+                </a:ext>
+              </a:extLst>
+            </wp:docPr>
+            <wp:cNvGraphicFramePr/>
+            <a:graphic xmlns:a="http://schemas.openxmlformats.org/drawingml/2006/main">
+              <a:graphicData uri="http://schemas.openxmlformats.org/drawingml/2006/chart">
+                <c:chart xmlns:c="http://schemas.openxmlformats.org/drawingml/2006/chart" xmlns:r="http://schemas.openxmlformats.org/officeDocument/2006/relationships" r:id="rId7"/>
+              </a:graphicData>
+            </a:graphic>
+          </wp:inline>
+        </w:drawing>
+      </w:r>
     </w:p>
     <w:sectPr>
       <w:pgSz w:w="11906" w:h="16838"/>
@@ -1176,6 +1562,1952 @@
 </w:styles>
 </file>
 
+<file path=word/charts/chart1.xml><?xml version="1.0" encoding="utf-8"?>
+<c:chartSpace xmlns:c="http://schemas.openxmlformats.org/drawingml/2006/chart" xmlns:a="http://schemas.openxmlformats.org/drawingml/2006/main" xmlns:r="http://schemas.openxmlformats.org/officeDocument/2006/relationships" xmlns:c16r2="http://schemas.microsoft.com/office/drawing/2015/06/chart">
+  <c:date1904 val="0"/>
+  <c:lang val="en-US"/>
+  <c:roundedCorners val="0"/>
+  <mc:AlternateContent xmlns:mc="http://schemas.openxmlformats.org/markup-compatibility/2006">
+    <mc:Choice xmlns:c14="http://schemas.microsoft.com/office/drawing/2007/8/2/chart" Requires="c14">
+      <c14:style val="102"/>
+    </mc:Choice>
+    <mc:Fallback>
+      <c:style val="2"/>
+    </mc:Fallback>
+  </mc:AlternateContent>
+  <c:clrMapOvr bg1="lt1" tx1="dk1" bg2="lt2" tx2="dk2" accent1="accent1" accent2="accent2" accent3="accent3" accent4="accent4" accent5="accent5" accent6="accent6" hlink="hlink" folHlink="folHlink"/>
+  <c:chart>
+    <c:autoTitleDeleted val="1"/>
+    <c:plotArea>
+      <c:layout/>
+      <c:scatterChart>
+        <c:scatterStyle val="smoothMarker"/>
+        <c:varyColors val="0"/>
+        <c:ser>
+          <c:idx val="0"/>
+          <c:order val="0"/>
+          <c:spPr>
+            <a:ln w="19050" cap="rnd">
+              <a:solidFill>
+                <a:schemeClr val="accent1"/>
+              </a:solidFill>
+              <a:round/>
+            </a:ln>
+            <a:effectLst/>
+          </c:spPr>
+          <c:marker>
+            <c:symbol val="circle"/>
+            <c:size val="5"/>
+            <c:spPr>
+              <a:solidFill>
+                <a:schemeClr val="accent1"/>
+              </a:solidFill>
+              <a:ln w="9525">
+                <a:solidFill>
+                  <a:schemeClr val="accent1"/>
+                </a:solidFill>
+              </a:ln>
+              <a:effectLst/>
+            </c:spPr>
+          </c:marker>
+          <c:trendline>
+            <c:spPr>
+              <a:ln w="19050" cap="rnd">
+                <a:solidFill>
+                  <a:schemeClr val="accent1"/>
+                </a:solidFill>
+                <a:prstDash val="sysDot"/>
+              </a:ln>
+              <a:effectLst/>
+            </c:spPr>
+            <c:trendlineType val="linear"/>
+            <c:dispRSqr val="0"/>
+            <c:dispEq val="0"/>
+          </c:trendline>
+          <c:xVal>
+            <c:numRef>
+              <c:f>Folha1!$B$3:$B$52</c:f>
+              <c:numCache>
+                <c:formatCode>General</c:formatCode>
+                <c:ptCount val="50"/>
+                <c:pt idx="0">
+                  <c:v>150</c:v>
+                </c:pt>
+                <c:pt idx="10">
+                  <c:v>1500</c:v>
+                </c:pt>
+                <c:pt idx="20">
+                  <c:v>15000</c:v>
+                </c:pt>
+                <c:pt idx="30">
+                  <c:v>150000</c:v>
+                </c:pt>
+                <c:pt idx="40">
+                  <c:v>90000</c:v>
+                </c:pt>
+              </c:numCache>
+            </c:numRef>
+          </c:xVal>
+          <c:yVal>
+            <c:numRef>
+              <c:f>Folha1!$F$3:$F$52</c:f>
+              <c:numCache>
+                <c:formatCode>General</c:formatCode>
+                <c:ptCount val="50"/>
+                <c:pt idx="0">
+                  <c:v>8696</c:v>
+                </c:pt>
+                <c:pt idx="10">
+                  <c:v>40000</c:v>
+                </c:pt>
+                <c:pt idx="20">
+                  <c:v>343120</c:v>
+                </c:pt>
+                <c:pt idx="30">
+                  <c:v>3466880</c:v>
+                </c:pt>
+                <c:pt idx="40">
+                  <c:v>2047968</c:v>
+                </c:pt>
+              </c:numCache>
+            </c:numRef>
+          </c:yVal>
+          <c:smooth val="1"/>
+          <c:extLst>
+            <c:ext xmlns:c16="http://schemas.microsoft.com/office/drawing/2014/chart" uri="{C3380CC4-5D6E-409C-BE32-E72D297353CC}">
+              <c16:uniqueId val="{00000001-AB36-4C57-ACB8-69E7FEC685F2}"/>
+            </c:ext>
+          </c:extLst>
+        </c:ser>
+        <c:dLbls>
+          <c:showLegendKey val="0"/>
+          <c:showVal val="0"/>
+          <c:showCatName val="0"/>
+          <c:showSerName val="0"/>
+          <c:showPercent val="0"/>
+          <c:showBubbleSize val="0"/>
+        </c:dLbls>
+        <c:axId val="594575512"/>
+        <c:axId val="594576824"/>
+      </c:scatterChart>
+      <c:valAx>
+        <c:axId val="594575512"/>
+        <c:scaling>
+          <c:orientation val="minMax"/>
+        </c:scaling>
+        <c:delete val="0"/>
+        <c:axPos val="b"/>
+        <c:majorGridlines>
+          <c:spPr>
+            <a:ln w="9525" cap="flat" cmpd="sng" algn="ctr">
+              <a:solidFill>
+                <a:schemeClr val="tx1">
+                  <a:lumMod val="15000"/>
+                  <a:lumOff val="85000"/>
+                </a:schemeClr>
+              </a:solidFill>
+              <a:round/>
+            </a:ln>
+            <a:effectLst/>
+          </c:spPr>
+        </c:majorGridlines>
+        <c:title>
+          <c:tx>
+            <c:rich>
+              <a:bodyPr rot="0" spcFirstLastPara="1" vertOverflow="ellipsis" vert="horz" wrap="square" anchor="ctr" anchorCtr="1"/>
+              <a:lstStyle/>
+              <a:p>
+                <a:pPr>
+                  <a:defRPr sz="1000" b="0" i="0" u="none" strike="noStrike" kern="1200" baseline="0">
+                    <a:solidFill>
+                      <a:schemeClr val="tx1">
+                        <a:lumMod val="65000"/>
+                        <a:lumOff val="35000"/>
+                      </a:schemeClr>
+                    </a:solidFill>
+                    <a:latin typeface="+mn-lt"/>
+                    <a:ea typeface="+mn-ea"/>
+                    <a:cs typeface="+mn-cs"/>
+                  </a:defRPr>
+                </a:pPr>
+                <a:r>
+                  <a:rPr lang="en-GB"/>
+                  <a:t>Vértices</a:t>
+                </a:r>
+                <a:r>
+                  <a:rPr lang="en-GB" baseline="0"/>
+                  <a:t> + Arestas</a:t>
+                </a:r>
+                <a:endParaRPr lang="en-GB"/>
+              </a:p>
+            </c:rich>
+          </c:tx>
+          <c:overlay val="0"/>
+          <c:spPr>
+            <a:noFill/>
+            <a:ln>
+              <a:noFill/>
+            </a:ln>
+            <a:effectLst/>
+          </c:spPr>
+          <c:txPr>
+            <a:bodyPr rot="0" spcFirstLastPara="1" vertOverflow="ellipsis" vert="horz" wrap="square" anchor="ctr" anchorCtr="1"/>
+            <a:lstStyle/>
+            <a:p>
+              <a:pPr>
+                <a:defRPr sz="1000" b="0" i="0" u="none" strike="noStrike" kern="1200" baseline="0">
+                  <a:solidFill>
+                    <a:schemeClr val="tx1">
+                      <a:lumMod val="65000"/>
+                      <a:lumOff val="35000"/>
+                    </a:schemeClr>
+                  </a:solidFill>
+                  <a:latin typeface="+mn-lt"/>
+                  <a:ea typeface="+mn-ea"/>
+                  <a:cs typeface="+mn-cs"/>
+                </a:defRPr>
+              </a:pPr>
+              <a:endParaRPr lang="en-US"/>
+            </a:p>
+          </c:txPr>
+        </c:title>
+        <c:numFmt formatCode="General" sourceLinked="1"/>
+        <c:majorTickMark val="none"/>
+        <c:minorTickMark val="none"/>
+        <c:tickLblPos val="nextTo"/>
+        <c:spPr>
+          <a:noFill/>
+          <a:ln w="9525" cap="flat" cmpd="sng" algn="ctr">
+            <a:solidFill>
+              <a:schemeClr val="tx1">
+                <a:lumMod val="25000"/>
+                <a:lumOff val="75000"/>
+              </a:schemeClr>
+            </a:solidFill>
+            <a:round/>
+          </a:ln>
+          <a:effectLst/>
+        </c:spPr>
+        <c:txPr>
+          <a:bodyPr rot="-60000000" spcFirstLastPara="1" vertOverflow="ellipsis" vert="horz" wrap="square" anchor="ctr" anchorCtr="1"/>
+          <a:lstStyle/>
+          <a:p>
+            <a:pPr>
+              <a:defRPr sz="900" b="0" i="0" u="none" strike="noStrike" kern="1200" baseline="0">
+                <a:solidFill>
+                  <a:schemeClr val="tx1">
+                    <a:lumMod val="65000"/>
+                    <a:lumOff val="35000"/>
+                  </a:schemeClr>
+                </a:solidFill>
+                <a:latin typeface="+mn-lt"/>
+                <a:ea typeface="+mn-ea"/>
+                <a:cs typeface="+mn-cs"/>
+              </a:defRPr>
+            </a:pPr>
+            <a:endParaRPr lang="en-US"/>
+          </a:p>
+        </c:txPr>
+        <c:crossAx val="594576824"/>
+        <c:crosses val="autoZero"/>
+        <c:crossBetween val="midCat"/>
+      </c:valAx>
+      <c:valAx>
+        <c:axId val="594576824"/>
+        <c:scaling>
+          <c:orientation val="minMax"/>
+        </c:scaling>
+        <c:delete val="0"/>
+        <c:axPos val="l"/>
+        <c:majorGridlines>
+          <c:spPr>
+            <a:ln w="9525" cap="flat" cmpd="sng" algn="ctr">
+              <a:solidFill>
+                <a:schemeClr val="tx1">
+                  <a:lumMod val="15000"/>
+                  <a:lumOff val="85000"/>
+                </a:schemeClr>
+              </a:solidFill>
+              <a:round/>
+            </a:ln>
+            <a:effectLst/>
+          </c:spPr>
+        </c:majorGridlines>
+        <c:title>
+          <c:tx>
+            <c:rich>
+              <a:bodyPr rot="-5400000" spcFirstLastPara="1" vertOverflow="ellipsis" vert="horz" wrap="square" anchor="ctr" anchorCtr="1"/>
+              <a:lstStyle/>
+              <a:p>
+                <a:pPr>
+                  <a:defRPr sz="1000" b="0" i="0" u="none" strike="noStrike" kern="1200" baseline="0">
+                    <a:solidFill>
+                      <a:schemeClr val="tx1">
+                        <a:lumMod val="65000"/>
+                        <a:lumOff val="35000"/>
+                      </a:schemeClr>
+                    </a:solidFill>
+                    <a:latin typeface="+mn-lt"/>
+                    <a:ea typeface="+mn-ea"/>
+                    <a:cs typeface="+mn-cs"/>
+                  </a:defRPr>
+                </a:pPr>
+                <a:r>
+                  <a:rPr lang="en-GB"/>
+                  <a:t>Memória ocupada (bytes)</a:t>
+                </a:r>
+              </a:p>
+            </c:rich>
+          </c:tx>
+          <c:overlay val="0"/>
+          <c:spPr>
+            <a:noFill/>
+            <a:ln>
+              <a:noFill/>
+            </a:ln>
+            <a:effectLst/>
+          </c:spPr>
+          <c:txPr>
+            <a:bodyPr rot="-5400000" spcFirstLastPara="1" vertOverflow="ellipsis" vert="horz" wrap="square" anchor="ctr" anchorCtr="1"/>
+            <a:lstStyle/>
+            <a:p>
+              <a:pPr>
+                <a:defRPr sz="1000" b="0" i="0" u="none" strike="noStrike" kern="1200" baseline="0">
+                  <a:solidFill>
+                    <a:schemeClr val="tx1">
+                      <a:lumMod val="65000"/>
+                      <a:lumOff val="35000"/>
+                    </a:schemeClr>
+                  </a:solidFill>
+                  <a:latin typeface="+mn-lt"/>
+                  <a:ea typeface="+mn-ea"/>
+                  <a:cs typeface="+mn-cs"/>
+                </a:defRPr>
+              </a:pPr>
+              <a:endParaRPr lang="en-US"/>
+            </a:p>
+          </c:txPr>
+        </c:title>
+        <c:numFmt formatCode="General" sourceLinked="1"/>
+        <c:majorTickMark val="none"/>
+        <c:minorTickMark val="none"/>
+        <c:tickLblPos val="nextTo"/>
+        <c:spPr>
+          <a:noFill/>
+          <a:ln w="9525" cap="flat" cmpd="sng" algn="ctr">
+            <a:solidFill>
+              <a:schemeClr val="tx1">
+                <a:lumMod val="25000"/>
+                <a:lumOff val="75000"/>
+              </a:schemeClr>
+            </a:solidFill>
+            <a:round/>
+          </a:ln>
+          <a:effectLst/>
+        </c:spPr>
+        <c:txPr>
+          <a:bodyPr rot="-60000000" spcFirstLastPara="1" vertOverflow="ellipsis" vert="horz" wrap="square" anchor="ctr" anchorCtr="1"/>
+          <a:lstStyle/>
+          <a:p>
+            <a:pPr>
+              <a:defRPr sz="900" b="0" i="0" u="none" strike="noStrike" kern="1200" baseline="0">
+                <a:solidFill>
+                  <a:schemeClr val="tx1">
+                    <a:lumMod val="65000"/>
+                    <a:lumOff val="35000"/>
+                  </a:schemeClr>
+                </a:solidFill>
+                <a:latin typeface="+mn-lt"/>
+                <a:ea typeface="+mn-ea"/>
+                <a:cs typeface="+mn-cs"/>
+              </a:defRPr>
+            </a:pPr>
+            <a:endParaRPr lang="en-US"/>
+          </a:p>
+        </c:txPr>
+        <c:crossAx val="594575512"/>
+        <c:crosses val="autoZero"/>
+        <c:crossBetween val="midCat"/>
+      </c:valAx>
+      <c:spPr>
+        <a:noFill/>
+        <a:ln>
+          <a:noFill/>
+        </a:ln>
+        <a:effectLst/>
+      </c:spPr>
+    </c:plotArea>
+    <c:plotVisOnly val="1"/>
+    <c:dispBlanksAs val="gap"/>
+    <c:extLst>
+      <c:ext xmlns:c16r3="http://schemas.microsoft.com/office/drawing/2017/03/chart" uri="{56B9EC1D-385E-4148-901F-78D8002777C0}">
+        <c16r3:dataDisplayOptions16>
+          <c16r3:dispNaAsBlank val="1"/>
+        </c16r3:dataDisplayOptions16>
+      </c:ext>
+    </c:extLst>
+    <c:showDLblsOverMax val="0"/>
+  </c:chart>
+  <c:spPr>
+    <a:solidFill>
+      <a:schemeClr val="bg1"/>
+    </a:solidFill>
+    <a:ln w="9525" cap="flat" cmpd="sng" algn="ctr">
+      <a:solidFill>
+        <a:schemeClr val="tx1">
+          <a:lumMod val="15000"/>
+          <a:lumOff val="85000"/>
+        </a:schemeClr>
+      </a:solidFill>
+      <a:round/>
+    </a:ln>
+    <a:effectLst/>
+  </c:spPr>
+  <c:txPr>
+    <a:bodyPr/>
+    <a:lstStyle/>
+    <a:p>
+      <a:pPr>
+        <a:defRPr/>
+      </a:pPr>
+      <a:endParaRPr lang="en-US"/>
+    </a:p>
+  </c:txPr>
+  <c:externalData r:id="rId4">
+    <c:autoUpdate val="0"/>
+  </c:externalData>
+</c:chartSpace>
+</file>
+
+<file path=word/charts/chart2.xml><?xml version="1.0" encoding="utf-8"?>
+<c:chartSpace xmlns:c="http://schemas.openxmlformats.org/drawingml/2006/chart" xmlns:a="http://schemas.openxmlformats.org/drawingml/2006/main" xmlns:r="http://schemas.openxmlformats.org/officeDocument/2006/relationships" xmlns:c16r2="http://schemas.microsoft.com/office/drawing/2015/06/chart">
+  <c:date1904 val="0"/>
+  <c:lang val="en-US"/>
+  <c:roundedCorners val="0"/>
+  <mc:AlternateContent xmlns:mc="http://schemas.openxmlformats.org/markup-compatibility/2006">
+    <mc:Choice xmlns:c14="http://schemas.microsoft.com/office/drawing/2007/8/2/chart" Requires="c14">
+      <c14:style val="102"/>
+    </mc:Choice>
+    <mc:Fallback>
+      <c:style val="2"/>
+    </mc:Fallback>
+  </mc:AlternateContent>
+  <c:clrMapOvr bg1="lt1" tx1="dk1" bg2="lt2" tx2="dk2" accent1="accent1" accent2="accent2" accent3="accent3" accent4="accent4" accent5="accent5" accent6="accent6" hlink="hlink" folHlink="folHlink"/>
+  <c:chart>
+    <c:autoTitleDeleted val="1"/>
+    <c:plotArea>
+      <c:layout/>
+      <c:scatterChart>
+        <c:scatterStyle val="smoothMarker"/>
+        <c:varyColors val="0"/>
+        <c:ser>
+          <c:idx val="0"/>
+          <c:order val="0"/>
+          <c:spPr>
+            <a:ln w="34925" cap="rnd">
+              <a:solidFill>
+                <a:schemeClr val="accent1"/>
+              </a:solidFill>
+              <a:round/>
+            </a:ln>
+            <a:effectLst/>
+          </c:spPr>
+          <c:marker>
+            <c:symbol val="circle"/>
+            <c:size val="5"/>
+            <c:spPr>
+              <a:solidFill>
+                <a:schemeClr val="accent1"/>
+              </a:solidFill>
+              <a:ln w="9525">
+                <a:solidFill>
+                  <a:schemeClr val="accent1"/>
+                </a:solidFill>
+              </a:ln>
+              <a:effectLst/>
+            </c:spPr>
+          </c:marker>
+          <c:trendline>
+            <c:spPr>
+              <a:ln w="19050" cap="rnd">
+                <a:solidFill>
+                  <a:schemeClr val="accent1"/>
+                </a:solidFill>
+                <a:prstDash val="sysDot"/>
+              </a:ln>
+              <a:effectLst/>
+            </c:spPr>
+            <c:trendlineType val="linear"/>
+            <c:dispRSqr val="0"/>
+            <c:dispEq val="0"/>
+          </c:trendline>
+          <c:xVal>
+            <c:numRef>
+              <c:f>Folha1!$B$3:$B$52</c:f>
+              <c:numCache>
+                <c:formatCode>General</c:formatCode>
+                <c:ptCount val="50"/>
+                <c:pt idx="0">
+                  <c:v>150</c:v>
+                </c:pt>
+                <c:pt idx="10">
+                  <c:v>1500</c:v>
+                </c:pt>
+                <c:pt idx="20">
+                  <c:v>15000</c:v>
+                </c:pt>
+                <c:pt idx="30">
+                  <c:v>150000</c:v>
+                </c:pt>
+                <c:pt idx="40">
+                  <c:v>90000</c:v>
+                </c:pt>
+              </c:numCache>
+            </c:numRef>
+          </c:xVal>
+          <c:yVal>
+            <c:numRef>
+              <c:f>Folha1!$D$3:$D$52</c:f>
+              <c:numCache>
+                <c:formatCode>General</c:formatCode>
+                <c:ptCount val="50"/>
+                <c:pt idx="0">
+                  <c:v>1E-3</c:v>
+                </c:pt>
+                <c:pt idx="10">
+                  <c:v>1.0000000000000002E-3</c:v>
+                </c:pt>
+                <c:pt idx="20">
+                  <c:v>2.4999999999999998E-2</c:v>
+                </c:pt>
+                <c:pt idx="30">
+                  <c:v>0.31719999999999998</c:v>
+                </c:pt>
+                <c:pt idx="40">
+                  <c:v>0.18209999999999998</c:v>
+                </c:pt>
+              </c:numCache>
+            </c:numRef>
+          </c:yVal>
+          <c:smooth val="1"/>
+          <c:extLst>
+            <c:ext xmlns:c16="http://schemas.microsoft.com/office/drawing/2014/chart" uri="{C3380CC4-5D6E-409C-BE32-E72D297353CC}">
+              <c16:uniqueId val="{00000001-3503-49DC-B406-2A2FD1351133}"/>
+            </c:ext>
+          </c:extLst>
+        </c:ser>
+        <c:dLbls>
+          <c:showLegendKey val="0"/>
+          <c:showVal val="0"/>
+          <c:showCatName val="0"/>
+          <c:showSerName val="0"/>
+          <c:showPercent val="0"/>
+          <c:showBubbleSize val="0"/>
+        </c:dLbls>
+        <c:axId val="356220376"/>
+        <c:axId val="356214144"/>
+      </c:scatterChart>
+      <c:valAx>
+        <c:axId val="356220376"/>
+        <c:scaling>
+          <c:orientation val="minMax"/>
+        </c:scaling>
+        <c:delete val="0"/>
+        <c:axPos val="b"/>
+        <c:majorGridlines>
+          <c:spPr>
+            <a:ln w="9525" cap="flat" cmpd="sng" algn="ctr">
+              <a:solidFill>
+                <a:schemeClr val="tx1">
+                  <a:lumMod val="15000"/>
+                  <a:lumOff val="85000"/>
+                </a:schemeClr>
+              </a:solidFill>
+              <a:round/>
+            </a:ln>
+            <a:effectLst/>
+          </c:spPr>
+        </c:majorGridlines>
+        <c:title>
+          <c:tx>
+            <c:rich>
+              <a:bodyPr rot="0" spcFirstLastPara="1" vertOverflow="ellipsis" vert="horz" wrap="square" anchor="ctr" anchorCtr="1"/>
+              <a:lstStyle/>
+              <a:p>
+                <a:pPr>
+                  <a:defRPr sz="1000" b="0" i="0" u="none" strike="noStrike" kern="1200" baseline="0">
+                    <a:solidFill>
+                      <a:schemeClr val="tx1">
+                        <a:lumMod val="65000"/>
+                        <a:lumOff val="35000"/>
+                      </a:schemeClr>
+                    </a:solidFill>
+                    <a:latin typeface="+mn-lt"/>
+                    <a:ea typeface="+mn-ea"/>
+                    <a:cs typeface="+mn-cs"/>
+                  </a:defRPr>
+                </a:pPr>
+                <a:r>
+                  <a:rPr lang="en-GB"/>
+                  <a:t>Vértices</a:t>
+                </a:r>
+                <a:r>
+                  <a:rPr lang="en-GB" baseline="0"/>
+                  <a:t> + Arestas</a:t>
+                </a:r>
+                <a:endParaRPr lang="en-GB"/>
+              </a:p>
+            </c:rich>
+          </c:tx>
+          <c:overlay val="0"/>
+          <c:spPr>
+            <a:noFill/>
+            <a:ln>
+              <a:noFill/>
+            </a:ln>
+            <a:effectLst/>
+          </c:spPr>
+          <c:txPr>
+            <a:bodyPr rot="0" spcFirstLastPara="1" vertOverflow="ellipsis" vert="horz" wrap="square" anchor="ctr" anchorCtr="1"/>
+            <a:lstStyle/>
+            <a:p>
+              <a:pPr>
+                <a:defRPr sz="1000" b="0" i="0" u="none" strike="noStrike" kern="1200" baseline="0">
+                  <a:solidFill>
+                    <a:schemeClr val="tx1">
+                      <a:lumMod val="65000"/>
+                      <a:lumOff val="35000"/>
+                    </a:schemeClr>
+                  </a:solidFill>
+                  <a:latin typeface="+mn-lt"/>
+                  <a:ea typeface="+mn-ea"/>
+                  <a:cs typeface="+mn-cs"/>
+                </a:defRPr>
+              </a:pPr>
+              <a:endParaRPr lang="en-US"/>
+            </a:p>
+          </c:txPr>
+        </c:title>
+        <c:numFmt formatCode="General" sourceLinked="1"/>
+        <c:majorTickMark val="none"/>
+        <c:minorTickMark val="none"/>
+        <c:tickLblPos val="nextTo"/>
+        <c:spPr>
+          <a:noFill/>
+          <a:ln w="9525" cap="flat" cmpd="sng" algn="ctr">
+            <a:solidFill>
+              <a:schemeClr val="tx1">
+                <a:lumMod val="25000"/>
+                <a:lumOff val="75000"/>
+              </a:schemeClr>
+            </a:solidFill>
+            <a:round/>
+          </a:ln>
+          <a:effectLst/>
+        </c:spPr>
+        <c:txPr>
+          <a:bodyPr rot="-60000000" spcFirstLastPara="1" vertOverflow="ellipsis" vert="horz" wrap="square" anchor="ctr" anchorCtr="1"/>
+          <a:lstStyle/>
+          <a:p>
+            <a:pPr>
+              <a:defRPr sz="900" b="0" i="0" u="none" strike="noStrike" kern="1200" baseline="0">
+                <a:solidFill>
+                  <a:schemeClr val="tx1">
+                    <a:lumMod val="65000"/>
+                    <a:lumOff val="35000"/>
+                  </a:schemeClr>
+                </a:solidFill>
+                <a:latin typeface="+mn-lt"/>
+                <a:ea typeface="+mn-ea"/>
+                <a:cs typeface="+mn-cs"/>
+              </a:defRPr>
+            </a:pPr>
+            <a:endParaRPr lang="en-US"/>
+          </a:p>
+        </c:txPr>
+        <c:crossAx val="356214144"/>
+        <c:crosses val="autoZero"/>
+        <c:crossBetween val="midCat"/>
+      </c:valAx>
+      <c:valAx>
+        <c:axId val="356214144"/>
+        <c:scaling>
+          <c:orientation val="minMax"/>
+        </c:scaling>
+        <c:delete val="0"/>
+        <c:axPos val="l"/>
+        <c:majorGridlines>
+          <c:spPr>
+            <a:ln w="9525" cap="flat" cmpd="sng" algn="ctr">
+              <a:solidFill>
+                <a:schemeClr val="tx1">
+                  <a:lumMod val="15000"/>
+                  <a:lumOff val="85000"/>
+                </a:schemeClr>
+              </a:solidFill>
+              <a:round/>
+            </a:ln>
+            <a:effectLst/>
+          </c:spPr>
+        </c:majorGridlines>
+        <c:title>
+          <c:tx>
+            <c:rich>
+              <a:bodyPr rot="-5400000" spcFirstLastPara="1" vertOverflow="ellipsis" vert="horz" wrap="square" anchor="ctr" anchorCtr="1"/>
+              <a:lstStyle/>
+              <a:p>
+                <a:pPr>
+                  <a:defRPr sz="1000" b="0" i="0" u="none" strike="noStrike" kern="1200" baseline="0">
+                    <a:solidFill>
+                      <a:schemeClr val="tx1">
+                        <a:lumMod val="65000"/>
+                        <a:lumOff val="35000"/>
+                      </a:schemeClr>
+                    </a:solidFill>
+                    <a:latin typeface="+mn-lt"/>
+                    <a:ea typeface="+mn-ea"/>
+                    <a:cs typeface="+mn-cs"/>
+                  </a:defRPr>
+                </a:pPr>
+                <a:r>
+                  <a:rPr lang="en-GB"/>
+                  <a:t>Tempo de execução (ms)</a:t>
+                </a:r>
+              </a:p>
+            </c:rich>
+          </c:tx>
+          <c:overlay val="0"/>
+          <c:spPr>
+            <a:noFill/>
+            <a:ln>
+              <a:noFill/>
+            </a:ln>
+            <a:effectLst/>
+          </c:spPr>
+          <c:txPr>
+            <a:bodyPr rot="-5400000" spcFirstLastPara="1" vertOverflow="ellipsis" vert="horz" wrap="square" anchor="ctr" anchorCtr="1"/>
+            <a:lstStyle/>
+            <a:p>
+              <a:pPr>
+                <a:defRPr sz="1000" b="0" i="0" u="none" strike="noStrike" kern="1200" baseline="0">
+                  <a:solidFill>
+                    <a:schemeClr val="tx1">
+                      <a:lumMod val="65000"/>
+                      <a:lumOff val="35000"/>
+                    </a:schemeClr>
+                  </a:solidFill>
+                  <a:latin typeface="+mn-lt"/>
+                  <a:ea typeface="+mn-ea"/>
+                  <a:cs typeface="+mn-cs"/>
+                </a:defRPr>
+              </a:pPr>
+              <a:endParaRPr lang="en-US"/>
+            </a:p>
+          </c:txPr>
+        </c:title>
+        <c:numFmt formatCode="General" sourceLinked="1"/>
+        <c:majorTickMark val="none"/>
+        <c:minorTickMark val="none"/>
+        <c:tickLblPos val="nextTo"/>
+        <c:spPr>
+          <a:noFill/>
+          <a:ln w="9525" cap="flat" cmpd="sng" algn="ctr">
+            <a:solidFill>
+              <a:schemeClr val="tx1">
+                <a:lumMod val="25000"/>
+                <a:lumOff val="75000"/>
+              </a:schemeClr>
+            </a:solidFill>
+            <a:round/>
+          </a:ln>
+          <a:effectLst/>
+        </c:spPr>
+        <c:txPr>
+          <a:bodyPr rot="-60000000" spcFirstLastPara="1" vertOverflow="ellipsis" vert="horz" wrap="square" anchor="ctr" anchorCtr="1"/>
+          <a:lstStyle/>
+          <a:p>
+            <a:pPr>
+              <a:defRPr sz="900" b="0" i="0" u="none" strike="noStrike" kern="1200" baseline="0">
+                <a:solidFill>
+                  <a:schemeClr val="tx1">
+                    <a:lumMod val="65000"/>
+                    <a:lumOff val="35000"/>
+                  </a:schemeClr>
+                </a:solidFill>
+                <a:latin typeface="+mn-lt"/>
+                <a:ea typeface="+mn-ea"/>
+                <a:cs typeface="+mn-cs"/>
+              </a:defRPr>
+            </a:pPr>
+            <a:endParaRPr lang="en-US"/>
+          </a:p>
+        </c:txPr>
+        <c:crossAx val="356220376"/>
+        <c:crosses val="autoZero"/>
+        <c:crossBetween val="midCat"/>
+      </c:valAx>
+      <c:spPr>
+        <a:noFill/>
+        <a:ln>
+          <a:noFill/>
+        </a:ln>
+        <a:effectLst/>
+      </c:spPr>
+    </c:plotArea>
+    <c:plotVisOnly val="1"/>
+    <c:dispBlanksAs val="gap"/>
+    <c:extLst>
+      <c:ext xmlns:c16r3="http://schemas.microsoft.com/office/drawing/2017/03/chart" uri="{56B9EC1D-385E-4148-901F-78D8002777C0}">
+        <c16r3:dataDisplayOptions16>
+          <c16r3:dispNaAsBlank val="1"/>
+        </c16r3:dataDisplayOptions16>
+      </c:ext>
+    </c:extLst>
+    <c:showDLblsOverMax val="0"/>
+  </c:chart>
+  <c:spPr>
+    <a:solidFill>
+      <a:schemeClr val="bg1"/>
+    </a:solidFill>
+    <a:ln w="9525" cap="flat" cmpd="sng" algn="ctr">
+      <a:solidFill>
+        <a:schemeClr val="tx1">
+          <a:lumMod val="15000"/>
+          <a:lumOff val="85000"/>
+        </a:schemeClr>
+      </a:solidFill>
+      <a:round/>
+    </a:ln>
+    <a:effectLst/>
+  </c:spPr>
+  <c:txPr>
+    <a:bodyPr/>
+    <a:lstStyle/>
+    <a:p>
+      <a:pPr>
+        <a:defRPr/>
+      </a:pPr>
+      <a:endParaRPr lang="en-US"/>
+    </a:p>
+  </c:txPr>
+  <c:externalData r:id="rId4">
+    <c:autoUpdate val="0"/>
+  </c:externalData>
+</c:chartSpace>
+</file>
+
+<file path=word/charts/colors1.xml><?xml version="1.0" encoding="utf-8"?>
+<cs:colorStyle xmlns:cs="http://schemas.microsoft.com/office/drawing/2012/chartStyle" xmlns:a="http://schemas.openxmlformats.org/drawingml/2006/main" meth="cycle" id="10">
+  <a:schemeClr val="accent1"/>
+  <a:schemeClr val="accent2"/>
+  <a:schemeClr val="accent3"/>
+  <a:schemeClr val="accent4"/>
+  <a:schemeClr val="accent5"/>
+  <a:schemeClr val="accent6"/>
+  <cs:variation/>
+  <cs:variation>
+    <a:lumMod val="60000"/>
+  </cs:variation>
+  <cs:variation>
+    <a:lumMod val="80000"/>
+    <a:lumOff val="20000"/>
+  </cs:variation>
+  <cs:variation>
+    <a:lumMod val="80000"/>
+  </cs:variation>
+  <cs:variation>
+    <a:lumMod val="60000"/>
+    <a:lumOff val="40000"/>
+  </cs:variation>
+  <cs:variation>
+    <a:lumMod val="50000"/>
+  </cs:variation>
+  <cs:variation>
+    <a:lumMod val="70000"/>
+    <a:lumOff val="30000"/>
+  </cs:variation>
+  <cs:variation>
+    <a:lumMod val="70000"/>
+  </cs:variation>
+  <cs:variation>
+    <a:lumMod val="50000"/>
+    <a:lumOff val="50000"/>
+  </cs:variation>
+</cs:colorStyle>
+</file>
+
+<file path=word/charts/colors2.xml><?xml version="1.0" encoding="utf-8"?>
+<cs:colorStyle xmlns:cs="http://schemas.microsoft.com/office/drawing/2012/chartStyle" xmlns:a="http://schemas.openxmlformats.org/drawingml/2006/main" meth="cycle" id="10">
+  <a:schemeClr val="accent1"/>
+  <a:schemeClr val="accent2"/>
+  <a:schemeClr val="accent3"/>
+  <a:schemeClr val="accent4"/>
+  <a:schemeClr val="accent5"/>
+  <a:schemeClr val="accent6"/>
+  <cs:variation/>
+  <cs:variation>
+    <a:lumMod val="60000"/>
+  </cs:variation>
+  <cs:variation>
+    <a:lumMod val="80000"/>
+    <a:lumOff val="20000"/>
+  </cs:variation>
+  <cs:variation>
+    <a:lumMod val="80000"/>
+  </cs:variation>
+  <cs:variation>
+    <a:lumMod val="60000"/>
+    <a:lumOff val="40000"/>
+  </cs:variation>
+  <cs:variation>
+    <a:lumMod val="50000"/>
+  </cs:variation>
+  <cs:variation>
+    <a:lumMod val="70000"/>
+    <a:lumOff val="30000"/>
+  </cs:variation>
+  <cs:variation>
+    <a:lumMod val="70000"/>
+  </cs:variation>
+  <cs:variation>
+    <a:lumMod val="50000"/>
+    <a:lumOff val="50000"/>
+  </cs:variation>
+</cs:colorStyle>
+</file>
+
+<file path=word/charts/style1.xml><?xml version="1.0" encoding="utf-8"?>
+<cs:chartStyle xmlns:cs="http://schemas.microsoft.com/office/drawing/2012/chartStyle" xmlns:a="http://schemas.openxmlformats.org/drawingml/2006/main" id="240">
+  <cs:axisTitle>
+    <cs:lnRef idx="0"/>
+    <cs:fillRef idx="0"/>
+    <cs:effectRef idx="0"/>
+    <cs:fontRef idx="minor">
+      <a:schemeClr val="tx1">
+        <a:lumMod val="65000"/>
+        <a:lumOff val="35000"/>
+      </a:schemeClr>
+    </cs:fontRef>
+    <cs:defRPr sz="1000" kern="1200"/>
+  </cs:axisTitle>
+  <cs:categoryAxis>
+    <cs:lnRef idx="0"/>
+    <cs:fillRef idx="0"/>
+    <cs:effectRef idx="0"/>
+    <cs:fontRef idx="minor">
+      <a:schemeClr val="tx1">
+        <a:lumMod val="65000"/>
+        <a:lumOff val="35000"/>
+      </a:schemeClr>
+    </cs:fontRef>
+    <cs:spPr>
+      <a:ln w="9525" cap="flat" cmpd="sng" algn="ctr">
+        <a:solidFill>
+          <a:schemeClr val="tx1">
+            <a:lumMod val="25000"/>
+            <a:lumOff val="75000"/>
+          </a:schemeClr>
+        </a:solidFill>
+        <a:round/>
+      </a:ln>
+    </cs:spPr>
+    <cs:defRPr sz="900" kern="1200"/>
+  </cs:categoryAxis>
+  <cs:chartArea mods="allowNoFillOverride allowNoLineOverride">
+    <cs:lnRef idx="0"/>
+    <cs:fillRef idx="0"/>
+    <cs:effectRef idx="0"/>
+    <cs:fontRef idx="minor">
+      <a:schemeClr val="tx1"/>
+    </cs:fontRef>
+    <cs:spPr>
+      <a:solidFill>
+        <a:schemeClr val="bg1"/>
+      </a:solidFill>
+      <a:ln w="9525" cap="flat" cmpd="sng" algn="ctr">
+        <a:solidFill>
+          <a:schemeClr val="tx1">
+            <a:lumMod val="15000"/>
+            <a:lumOff val="85000"/>
+          </a:schemeClr>
+        </a:solidFill>
+        <a:round/>
+      </a:ln>
+    </cs:spPr>
+    <cs:defRPr sz="1000" kern="1200"/>
+  </cs:chartArea>
+  <cs:dataLabel>
+    <cs:lnRef idx="0"/>
+    <cs:fillRef idx="0"/>
+    <cs:effectRef idx="0"/>
+    <cs:fontRef idx="minor">
+      <a:schemeClr val="tx1">
+        <a:lumMod val="75000"/>
+        <a:lumOff val="25000"/>
+      </a:schemeClr>
+    </cs:fontRef>
+    <cs:defRPr sz="900" kern="1200"/>
+  </cs:dataLabel>
+  <cs:dataLabelCallout>
+    <cs:lnRef idx="0"/>
+    <cs:fillRef idx="0"/>
+    <cs:effectRef idx="0"/>
+    <cs:fontRef idx="minor">
+      <a:schemeClr val="dk1">
+        <a:lumMod val="65000"/>
+        <a:lumOff val="35000"/>
+      </a:schemeClr>
+    </cs:fontRef>
+    <cs:spPr>
+      <a:solidFill>
+        <a:schemeClr val="lt1"/>
+      </a:solidFill>
+      <a:ln>
+        <a:solidFill>
+          <a:schemeClr val="dk1">
+            <a:lumMod val="25000"/>
+            <a:lumOff val="75000"/>
+          </a:schemeClr>
+        </a:solidFill>
+      </a:ln>
+    </cs:spPr>
+    <cs:defRPr sz="900" kern="1200"/>
+    <cs:bodyPr rot="0" spcFirstLastPara="1" vertOverflow="clip" horzOverflow="clip" vert="horz" wrap="square" lIns="36576" tIns="18288" rIns="36576" bIns="18288" anchor="ctr" anchorCtr="1">
+      <a:spAutoFit/>
+    </cs:bodyPr>
+  </cs:dataLabelCallout>
+  <cs:dataPoint>
+    <cs:lnRef idx="0"/>
+    <cs:fillRef idx="1">
+      <cs:styleClr val="auto"/>
+    </cs:fillRef>
+    <cs:effectRef idx="0"/>
+    <cs:fontRef idx="minor">
+      <a:schemeClr val="tx1"/>
+    </cs:fontRef>
+  </cs:dataPoint>
+  <cs:dataPoint3D>
+    <cs:lnRef idx="0"/>
+    <cs:fillRef idx="1">
+      <cs:styleClr val="auto"/>
+    </cs:fillRef>
+    <cs:effectRef idx="0"/>
+    <cs:fontRef idx="minor">
+      <a:schemeClr val="tx1"/>
+    </cs:fontRef>
+  </cs:dataPoint3D>
+  <cs:dataPointLine>
+    <cs:lnRef idx="0">
+      <cs:styleClr val="auto"/>
+    </cs:lnRef>
+    <cs:fillRef idx="1"/>
+    <cs:effectRef idx="0"/>
+    <cs:fontRef idx="minor">
+      <a:schemeClr val="tx1"/>
+    </cs:fontRef>
+    <cs:spPr>
+      <a:ln w="19050" cap="rnd">
+        <a:solidFill>
+          <a:schemeClr val="phClr"/>
+        </a:solidFill>
+        <a:round/>
+      </a:ln>
+    </cs:spPr>
+  </cs:dataPointLine>
+  <cs:dataPointMarker>
+    <cs:lnRef idx="0">
+      <cs:styleClr val="auto"/>
+    </cs:lnRef>
+    <cs:fillRef idx="1">
+      <cs:styleClr val="auto"/>
+    </cs:fillRef>
+    <cs:effectRef idx="0"/>
+    <cs:fontRef idx="minor">
+      <a:schemeClr val="tx1"/>
+    </cs:fontRef>
+    <cs:spPr>
+      <a:ln w="9525">
+        <a:solidFill>
+          <a:schemeClr val="phClr"/>
+        </a:solidFill>
+      </a:ln>
+    </cs:spPr>
+  </cs:dataPointMarker>
+  <cs:dataPointMarkerLayout symbol="circle" size="5"/>
+  <cs:dataPointWireframe>
+    <cs:lnRef idx="0">
+      <cs:styleClr val="auto"/>
+    </cs:lnRef>
+    <cs:fillRef idx="0"/>
+    <cs:effectRef idx="0"/>
+    <cs:fontRef idx="minor">
+      <a:schemeClr val="dk1"/>
+    </cs:fontRef>
+    <cs:spPr>
+      <a:ln w="9525" cap="rnd">
+        <a:solidFill>
+          <a:schemeClr val="phClr"/>
+        </a:solidFill>
+        <a:round/>
+      </a:ln>
+    </cs:spPr>
+  </cs:dataPointWireframe>
+  <cs:dataTable>
+    <cs:lnRef idx="0"/>
+    <cs:fillRef idx="0"/>
+    <cs:effectRef idx="0"/>
+    <cs:fontRef idx="minor">
+      <a:schemeClr val="tx1">
+        <a:lumMod val="65000"/>
+        <a:lumOff val="35000"/>
+      </a:schemeClr>
+    </cs:fontRef>
+    <cs:spPr>
+      <a:noFill/>
+      <a:ln w="9525" cap="flat" cmpd="sng" algn="ctr">
+        <a:solidFill>
+          <a:schemeClr val="tx1">
+            <a:lumMod val="15000"/>
+            <a:lumOff val="85000"/>
+          </a:schemeClr>
+        </a:solidFill>
+        <a:round/>
+      </a:ln>
+    </cs:spPr>
+    <cs:defRPr sz="900" kern="1200"/>
+  </cs:dataTable>
+  <cs:downBar>
+    <cs:lnRef idx="0"/>
+    <cs:fillRef idx="0"/>
+    <cs:effectRef idx="0"/>
+    <cs:fontRef idx="minor">
+      <a:schemeClr val="tx1"/>
+    </cs:fontRef>
+    <cs:spPr>
+      <a:solidFill>
+        <a:schemeClr val="dk1">
+          <a:lumMod val="75000"/>
+          <a:lumOff val="25000"/>
+        </a:schemeClr>
+      </a:solidFill>
+      <a:ln w="9525" cap="flat" cmpd="sng" algn="ctr">
+        <a:solidFill>
+          <a:schemeClr val="tx1">
+            <a:lumMod val="65000"/>
+            <a:lumOff val="35000"/>
+          </a:schemeClr>
+        </a:solidFill>
+        <a:round/>
+      </a:ln>
+    </cs:spPr>
+  </cs:downBar>
+  <cs:dropLine>
+    <cs:lnRef idx="0"/>
+    <cs:fillRef idx="0"/>
+    <cs:effectRef idx="0"/>
+    <cs:fontRef idx="minor">
+      <a:schemeClr val="tx1"/>
+    </cs:fontRef>
+    <cs:spPr>
+      <a:ln w="9525" cap="flat" cmpd="sng" algn="ctr">
+        <a:solidFill>
+          <a:schemeClr val="tx1">
+            <a:lumMod val="35000"/>
+            <a:lumOff val="65000"/>
+          </a:schemeClr>
+        </a:solidFill>
+        <a:round/>
+      </a:ln>
+    </cs:spPr>
+  </cs:dropLine>
+  <cs:errorBar>
+    <cs:lnRef idx="0"/>
+    <cs:fillRef idx="0"/>
+    <cs:effectRef idx="0"/>
+    <cs:fontRef idx="minor">
+      <a:schemeClr val="tx1"/>
+    </cs:fontRef>
+    <cs:spPr>
+      <a:ln w="9525" cap="flat" cmpd="sng" algn="ctr">
+        <a:solidFill>
+          <a:schemeClr val="tx1">
+            <a:lumMod val="65000"/>
+            <a:lumOff val="35000"/>
+          </a:schemeClr>
+        </a:solidFill>
+        <a:round/>
+      </a:ln>
+    </cs:spPr>
+  </cs:errorBar>
+  <cs:floor>
+    <cs:lnRef idx="0"/>
+    <cs:fillRef idx="0"/>
+    <cs:effectRef idx="0"/>
+    <cs:fontRef idx="minor">
+      <a:schemeClr val="tx1"/>
+    </cs:fontRef>
+    <cs:spPr>
+      <a:noFill/>
+      <a:ln>
+        <a:noFill/>
+      </a:ln>
+    </cs:spPr>
+  </cs:floor>
+  <cs:gridlineMajor>
+    <cs:lnRef idx="0"/>
+    <cs:fillRef idx="0"/>
+    <cs:effectRef idx="0"/>
+    <cs:fontRef idx="minor">
+      <a:schemeClr val="tx1"/>
+    </cs:fontRef>
+    <cs:spPr>
+      <a:ln w="9525" cap="flat" cmpd="sng" algn="ctr">
+        <a:solidFill>
+          <a:schemeClr val="tx1">
+            <a:lumMod val="15000"/>
+            <a:lumOff val="85000"/>
+          </a:schemeClr>
+        </a:solidFill>
+        <a:round/>
+      </a:ln>
+    </cs:spPr>
+  </cs:gridlineMajor>
+  <cs:gridlineMinor>
+    <cs:lnRef idx="0"/>
+    <cs:fillRef idx="0"/>
+    <cs:effectRef idx="0"/>
+    <cs:fontRef idx="minor">
+      <a:schemeClr val="tx1"/>
+    </cs:fontRef>
+    <cs:spPr>
+      <a:ln w="9525" cap="flat" cmpd="sng" algn="ctr">
+        <a:solidFill>
+          <a:schemeClr val="tx1">
+            <a:lumMod val="5000"/>
+            <a:lumOff val="95000"/>
+          </a:schemeClr>
+        </a:solidFill>
+        <a:round/>
+      </a:ln>
+    </cs:spPr>
+  </cs:gridlineMinor>
+  <cs:hiLoLine>
+    <cs:lnRef idx="0"/>
+    <cs:fillRef idx="0"/>
+    <cs:effectRef idx="0"/>
+    <cs:fontRef idx="minor">
+      <a:schemeClr val="tx1"/>
+    </cs:fontRef>
+    <cs:spPr>
+      <a:ln w="9525" cap="flat" cmpd="sng" algn="ctr">
+        <a:solidFill>
+          <a:schemeClr val="tx1">
+            <a:lumMod val="50000"/>
+            <a:lumOff val="50000"/>
+          </a:schemeClr>
+        </a:solidFill>
+        <a:round/>
+      </a:ln>
+    </cs:spPr>
+  </cs:hiLoLine>
+  <cs:leaderLine>
+    <cs:lnRef idx="0"/>
+    <cs:fillRef idx="0"/>
+    <cs:effectRef idx="0"/>
+    <cs:fontRef idx="minor">
+      <a:schemeClr val="tx1"/>
+    </cs:fontRef>
+    <cs:spPr>
+      <a:ln w="9525" cap="flat" cmpd="sng" algn="ctr">
+        <a:solidFill>
+          <a:schemeClr val="tx1">
+            <a:lumMod val="35000"/>
+            <a:lumOff val="65000"/>
+          </a:schemeClr>
+        </a:solidFill>
+        <a:round/>
+      </a:ln>
+    </cs:spPr>
+  </cs:leaderLine>
+  <cs:legend>
+    <cs:lnRef idx="0"/>
+    <cs:fillRef idx="0"/>
+    <cs:effectRef idx="0"/>
+    <cs:fontRef idx="minor">
+      <a:schemeClr val="tx1">
+        <a:lumMod val="65000"/>
+        <a:lumOff val="35000"/>
+      </a:schemeClr>
+    </cs:fontRef>
+    <cs:defRPr sz="900" kern="1200"/>
+  </cs:legend>
+  <cs:plotArea mods="allowNoFillOverride allowNoLineOverride">
+    <cs:lnRef idx="0"/>
+    <cs:fillRef idx="0"/>
+    <cs:effectRef idx="0"/>
+    <cs:fontRef idx="minor">
+      <a:schemeClr val="tx1"/>
+    </cs:fontRef>
+  </cs:plotArea>
+  <cs:plotArea3D mods="allowNoFillOverride allowNoLineOverride">
+    <cs:lnRef idx="0"/>
+    <cs:fillRef idx="0"/>
+    <cs:effectRef idx="0"/>
+    <cs:fontRef idx="minor">
+      <a:schemeClr val="tx1"/>
+    </cs:fontRef>
+  </cs:plotArea3D>
+  <cs:seriesAxis>
+    <cs:lnRef idx="0"/>
+    <cs:fillRef idx="0"/>
+    <cs:effectRef idx="0"/>
+    <cs:fontRef idx="minor">
+      <a:schemeClr val="tx1">
+        <a:lumMod val="65000"/>
+        <a:lumOff val="35000"/>
+      </a:schemeClr>
+    </cs:fontRef>
+    <cs:defRPr sz="900" kern="1200"/>
+  </cs:seriesAxis>
+  <cs:seriesLine>
+    <cs:lnRef idx="0"/>
+    <cs:fillRef idx="0"/>
+    <cs:effectRef idx="0"/>
+    <cs:fontRef idx="minor">
+      <a:schemeClr val="tx1"/>
+    </cs:fontRef>
+    <cs:spPr>
+      <a:ln w="9525" cap="flat" cmpd="sng" algn="ctr">
+        <a:solidFill>
+          <a:schemeClr val="tx1">
+            <a:lumMod val="35000"/>
+            <a:lumOff val="65000"/>
+          </a:schemeClr>
+        </a:solidFill>
+        <a:round/>
+      </a:ln>
+    </cs:spPr>
+  </cs:seriesLine>
+  <cs:title>
+    <cs:lnRef idx="0"/>
+    <cs:fillRef idx="0"/>
+    <cs:effectRef idx="0"/>
+    <cs:fontRef idx="minor">
+      <a:schemeClr val="tx1">
+        <a:lumMod val="65000"/>
+        <a:lumOff val="35000"/>
+      </a:schemeClr>
+    </cs:fontRef>
+    <cs:defRPr sz="1400" b="0" kern="1200" spc="0" baseline="0"/>
+  </cs:title>
+  <cs:trendline>
+    <cs:lnRef idx="0">
+      <cs:styleClr val="auto"/>
+    </cs:lnRef>
+    <cs:fillRef idx="0"/>
+    <cs:effectRef idx="0"/>
+    <cs:fontRef idx="minor">
+      <a:schemeClr val="tx1"/>
+    </cs:fontRef>
+    <cs:spPr>
+      <a:ln w="19050" cap="rnd">
+        <a:solidFill>
+          <a:schemeClr val="phClr"/>
+        </a:solidFill>
+        <a:prstDash val="sysDot"/>
+      </a:ln>
+    </cs:spPr>
+  </cs:trendline>
+  <cs:trendlineLabel>
+    <cs:lnRef idx="0"/>
+    <cs:fillRef idx="0"/>
+    <cs:effectRef idx="0"/>
+    <cs:fontRef idx="minor">
+      <a:schemeClr val="tx1">
+        <a:lumMod val="65000"/>
+        <a:lumOff val="35000"/>
+      </a:schemeClr>
+    </cs:fontRef>
+    <cs:defRPr sz="900" kern="1200"/>
+  </cs:trendlineLabel>
+  <cs:upBar>
+    <cs:lnRef idx="0"/>
+    <cs:fillRef idx="0"/>
+    <cs:effectRef idx="0"/>
+    <cs:fontRef idx="minor">
+      <a:schemeClr val="tx1"/>
+    </cs:fontRef>
+    <cs:spPr>
+      <a:solidFill>
+        <a:schemeClr val="lt1"/>
+      </a:solidFill>
+      <a:ln w="9525" cap="flat" cmpd="sng" algn="ctr">
+        <a:solidFill>
+          <a:schemeClr val="tx1">
+            <a:lumMod val="65000"/>
+            <a:lumOff val="35000"/>
+          </a:schemeClr>
+        </a:solidFill>
+        <a:round/>
+      </a:ln>
+    </cs:spPr>
+  </cs:upBar>
+  <cs:valueAxis>
+    <cs:lnRef idx="0"/>
+    <cs:fillRef idx="0"/>
+    <cs:effectRef idx="0"/>
+    <cs:fontRef idx="minor">
+      <a:schemeClr val="tx1">
+        <a:lumMod val="65000"/>
+        <a:lumOff val="35000"/>
+      </a:schemeClr>
+    </cs:fontRef>
+    <cs:spPr>
+      <a:ln w="9525" cap="flat" cmpd="sng" algn="ctr">
+        <a:solidFill>
+          <a:schemeClr val="tx1">
+            <a:lumMod val="25000"/>
+            <a:lumOff val="75000"/>
+          </a:schemeClr>
+        </a:solidFill>
+        <a:round/>
+      </a:ln>
+    </cs:spPr>
+    <cs:defRPr sz="900" kern="1200"/>
+  </cs:valueAxis>
+  <cs:wall>
+    <cs:lnRef idx="0"/>
+    <cs:fillRef idx="0"/>
+    <cs:effectRef idx="0"/>
+    <cs:fontRef idx="minor">
+      <a:schemeClr val="tx1"/>
+    </cs:fontRef>
+    <cs:spPr>
+      <a:noFill/>
+      <a:ln>
+        <a:noFill/>
+      </a:ln>
+    </cs:spPr>
+  </cs:wall>
+</cs:chartStyle>
+</file>
+
+<file path=word/charts/style2.xml><?xml version="1.0" encoding="utf-8"?>
+<cs:chartStyle xmlns:cs="http://schemas.microsoft.com/office/drawing/2012/chartStyle" xmlns:a="http://schemas.openxmlformats.org/drawingml/2006/main" id="240">
+  <cs:axisTitle>
+    <cs:lnRef idx="0"/>
+    <cs:fillRef idx="0"/>
+    <cs:effectRef idx="0"/>
+    <cs:fontRef idx="minor">
+      <a:schemeClr val="tx1">
+        <a:lumMod val="65000"/>
+        <a:lumOff val="35000"/>
+      </a:schemeClr>
+    </cs:fontRef>
+    <cs:defRPr sz="1000" kern="1200"/>
+  </cs:axisTitle>
+  <cs:categoryAxis>
+    <cs:lnRef idx="0"/>
+    <cs:fillRef idx="0"/>
+    <cs:effectRef idx="0"/>
+    <cs:fontRef idx="minor">
+      <a:schemeClr val="tx1">
+        <a:lumMod val="65000"/>
+        <a:lumOff val="35000"/>
+      </a:schemeClr>
+    </cs:fontRef>
+    <cs:spPr>
+      <a:ln w="9525" cap="flat" cmpd="sng" algn="ctr">
+        <a:solidFill>
+          <a:schemeClr val="tx1">
+            <a:lumMod val="25000"/>
+            <a:lumOff val="75000"/>
+          </a:schemeClr>
+        </a:solidFill>
+        <a:round/>
+      </a:ln>
+    </cs:spPr>
+    <cs:defRPr sz="900" kern="1200"/>
+  </cs:categoryAxis>
+  <cs:chartArea mods="allowNoFillOverride allowNoLineOverride">
+    <cs:lnRef idx="0"/>
+    <cs:fillRef idx="0"/>
+    <cs:effectRef idx="0"/>
+    <cs:fontRef idx="minor">
+      <a:schemeClr val="tx1"/>
+    </cs:fontRef>
+    <cs:spPr>
+      <a:solidFill>
+        <a:schemeClr val="bg1"/>
+      </a:solidFill>
+      <a:ln w="9525" cap="flat" cmpd="sng" algn="ctr">
+        <a:solidFill>
+          <a:schemeClr val="tx1">
+            <a:lumMod val="15000"/>
+            <a:lumOff val="85000"/>
+          </a:schemeClr>
+        </a:solidFill>
+        <a:round/>
+      </a:ln>
+    </cs:spPr>
+    <cs:defRPr sz="1000" kern="1200"/>
+  </cs:chartArea>
+  <cs:dataLabel>
+    <cs:lnRef idx="0"/>
+    <cs:fillRef idx="0"/>
+    <cs:effectRef idx="0"/>
+    <cs:fontRef idx="minor">
+      <a:schemeClr val="tx1">
+        <a:lumMod val="75000"/>
+        <a:lumOff val="25000"/>
+      </a:schemeClr>
+    </cs:fontRef>
+    <cs:defRPr sz="900" kern="1200"/>
+  </cs:dataLabel>
+  <cs:dataLabelCallout>
+    <cs:lnRef idx="0"/>
+    <cs:fillRef idx="0"/>
+    <cs:effectRef idx="0"/>
+    <cs:fontRef idx="minor">
+      <a:schemeClr val="dk1">
+        <a:lumMod val="65000"/>
+        <a:lumOff val="35000"/>
+      </a:schemeClr>
+    </cs:fontRef>
+    <cs:spPr>
+      <a:solidFill>
+        <a:schemeClr val="lt1"/>
+      </a:solidFill>
+      <a:ln>
+        <a:solidFill>
+          <a:schemeClr val="dk1">
+            <a:lumMod val="25000"/>
+            <a:lumOff val="75000"/>
+          </a:schemeClr>
+        </a:solidFill>
+      </a:ln>
+    </cs:spPr>
+    <cs:defRPr sz="900" kern="1200"/>
+    <cs:bodyPr rot="0" spcFirstLastPara="1" vertOverflow="clip" horzOverflow="clip" vert="horz" wrap="square" lIns="36576" tIns="18288" rIns="36576" bIns="18288" anchor="ctr" anchorCtr="1">
+      <a:spAutoFit/>
+    </cs:bodyPr>
+  </cs:dataLabelCallout>
+  <cs:dataPoint>
+    <cs:lnRef idx="0"/>
+    <cs:fillRef idx="1">
+      <cs:styleClr val="auto"/>
+    </cs:fillRef>
+    <cs:effectRef idx="0"/>
+    <cs:fontRef idx="minor">
+      <a:schemeClr val="tx1"/>
+    </cs:fontRef>
+  </cs:dataPoint>
+  <cs:dataPoint3D>
+    <cs:lnRef idx="0"/>
+    <cs:fillRef idx="1">
+      <cs:styleClr val="auto"/>
+    </cs:fillRef>
+    <cs:effectRef idx="0"/>
+    <cs:fontRef idx="minor">
+      <a:schemeClr val="tx1"/>
+    </cs:fontRef>
+  </cs:dataPoint3D>
+  <cs:dataPointLine>
+    <cs:lnRef idx="0">
+      <cs:styleClr val="auto"/>
+    </cs:lnRef>
+    <cs:fillRef idx="1"/>
+    <cs:effectRef idx="0"/>
+    <cs:fontRef idx="minor">
+      <a:schemeClr val="tx1"/>
+    </cs:fontRef>
+    <cs:spPr>
+      <a:ln w="19050" cap="rnd">
+        <a:solidFill>
+          <a:schemeClr val="phClr"/>
+        </a:solidFill>
+        <a:round/>
+      </a:ln>
+    </cs:spPr>
+  </cs:dataPointLine>
+  <cs:dataPointMarker>
+    <cs:lnRef idx="0">
+      <cs:styleClr val="auto"/>
+    </cs:lnRef>
+    <cs:fillRef idx="1">
+      <cs:styleClr val="auto"/>
+    </cs:fillRef>
+    <cs:effectRef idx="0"/>
+    <cs:fontRef idx="minor">
+      <a:schemeClr val="tx1"/>
+    </cs:fontRef>
+    <cs:spPr>
+      <a:ln w="9525">
+        <a:solidFill>
+          <a:schemeClr val="phClr"/>
+        </a:solidFill>
+      </a:ln>
+    </cs:spPr>
+  </cs:dataPointMarker>
+  <cs:dataPointMarkerLayout symbol="circle" size="5"/>
+  <cs:dataPointWireframe>
+    <cs:lnRef idx="0">
+      <cs:styleClr val="auto"/>
+    </cs:lnRef>
+    <cs:fillRef idx="0"/>
+    <cs:effectRef idx="0"/>
+    <cs:fontRef idx="minor">
+      <a:schemeClr val="dk1"/>
+    </cs:fontRef>
+    <cs:spPr>
+      <a:ln w="9525" cap="rnd">
+        <a:solidFill>
+          <a:schemeClr val="phClr"/>
+        </a:solidFill>
+        <a:round/>
+      </a:ln>
+    </cs:spPr>
+  </cs:dataPointWireframe>
+  <cs:dataTable>
+    <cs:lnRef idx="0"/>
+    <cs:fillRef idx="0"/>
+    <cs:effectRef idx="0"/>
+    <cs:fontRef idx="minor">
+      <a:schemeClr val="tx1">
+        <a:lumMod val="65000"/>
+        <a:lumOff val="35000"/>
+      </a:schemeClr>
+    </cs:fontRef>
+    <cs:spPr>
+      <a:noFill/>
+      <a:ln w="9525" cap="flat" cmpd="sng" algn="ctr">
+        <a:solidFill>
+          <a:schemeClr val="tx1">
+            <a:lumMod val="15000"/>
+            <a:lumOff val="85000"/>
+          </a:schemeClr>
+        </a:solidFill>
+        <a:round/>
+      </a:ln>
+    </cs:spPr>
+    <cs:defRPr sz="900" kern="1200"/>
+  </cs:dataTable>
+  <cs:downBar>
+    <cs:lnRef idx="0"/>
+    <cs:fillRef idx="0"/>
+    <cs:effectRef idx="0"/>
+    <cs:fontRef idx="minor">
+      <a:schemeClr val="tx1"/>
+    </cs:fontRef>
+    <cs:spPr>
+      <a:solidFill>
+        <a:schemeClr val="dk1">
+          <a:lumMod val="75000"/>
+          <a:lumOff val="25000"/>
+        </a:schemeClr>
+      </a:solidFill>
+      <a:ln w="9525" cap="flat" cmpd="sng" algn="ctr">
+        <a:solidFill>
+          <a:schemeClr val="tx1">
+            <a:lumMod val="65000"/>
+            <a:lumOff val="35000"/>
+          </a:schemeClr>
+        </a:solidFill>
+        <a:round/>
+      </a:ln>
+    </cs:spPr>
+  </cs:downBar>
+  <cs:dropLine>
+    <cs:lnRef idx="0"/>
+    <cs:fillRef idx="0"/>
+    <cs:effectRef idx="0"/>
+    <cs:fontRef idx="minor">
+      <a:schemeClr val="tx1"/>
+    </cs:fontRef>
+    <cs:spPr>
+      <a:ln w="9525" cap="flat" cmpd="sng" algn="ctr">
+        <a:solidFill>
+          <a:schemeClr val="tx1">
+            <a:lumMod val="35000"/>
+            <a:lumOff val="65000"/>
+          </a:schemeClr>
+        </a:solidFill>
+        <a:round/>
+      </a:ln>
+    </cs:spPr>
+  </cs:dropLine>
+  <cs:errorBar>
+    <cs:lnRef idx="0"/>
+    <cs:fillRef idx="0"/>
+    <cs:effectRef idx="0"/>
+    <cs:fontRef idx="minor">
+      <a:schemeClr val="tx1"/>
+    </cs:fontRef>
+    <cs:spPr>
+      <a:ln w="9525" cap="flat" cmpd="sng" algn="ctr">
+        <a:solidFill>
+          <a:schemeClr val="tx1">
+            <a:lumMod val="65000"/>
+            <a:lumOff val="35000"/>
+          </a:schemeClr>
+        </a:solidFill>
+        <a:round/>
+      </a:ln>
+    </cs:spPr>
+  </cs:errorBar>
+  <cs:floor>
+    <cs:lnRef idx="0"/>
+    <cs:fillRef idx="0"/>
+    <cs:effectRef idx="0"/>
+    <cs:fontRef idx="minor">
+      <a:schemeClr val="tx1"/>
+    </cs:fontRef>
+    <cs:spPr>
+      <a:noFill/>
+      <a:ln>
+        <a:noFill/>
+      </a:ln>
+    </cs:spPr>
+  </cs:floor>
+  <cs:gridlineMajor>
+    <cs:lnRef idx="0"/>
+    <cs:fillRef idx="0"/>
+    <cs:effectRef idx="0"/>
+    <cs:fontRef idx="minor">
+      <a:schemeClr val="tx1"/>
+    </cs:fontRef>
+    <cs:spPr>
+      <a:ln w="9525" cap="flat" cmpd="sng" algn="ctr">
+        <a:solidFill>
+          <a:schemeClr val="tx1">
+            <a:lumMod val="15000"/>
+            <a:lumOff val="85000"/>
+          </a:schemeClr>
+        </a:solidFill>
+        <a:round/>
+      </a:ln>
+    </cs:spPr>
+  </cs:gridlineMajor>
+  <cs:gridlineMinor>
+    <cs:lnRef idx="0"/>
+    <cs:fillRef idx="0"/>
+    <cs:effectRef idx="0"/>
+    <cs:fontRef idx="minor">
+      <a:schemeClr val="tx1"/>
+    </cs:fontRef>
+    <cs:spPr>
+      <a:ln w="9525" cap="flat" cmpd="sng" algn="ctr">
+        <a:solidFill>
+          <a:schemeClr val="tx1">
+            <a:lumMod val="5000"/>
+            <a:lumOff val="95000"/>
+          </a:schemeClr>
+        </a:solidFill>
+        <a:round/>
+      </a:ln>
+    </cs:spPr>
+  </cs:gridlineMinor>
+  <cs:hiLoLine>
+    <cs:lnRef idx="0"/>
+    <cs:fillRef idx="0"/>
+    <cs:effectRef idx="0"/>
+    <cs:fontRef idx="minor">
+      <a:schemeClr val="tx1"/>
+    </cs:fontRef>
+    <cs:spPr>
+      <a:ln w="9525" cap="flat" cmpd="sng" algn="ctr">
+        <a:solidFill>
+          <a:schemeClr val="tx1">
+            <a:lumMod val="50000"/>
+            <a:lumOff val="50000"/>
+          </a:schemeClr>
+        </a:solidFill>
+        <a:round/>
+      </a:ln>
+    </cs:spPr>
+  </cs:hiLoLine>
+  <cs:leaderLine>
+    <cs:lnRef idx="0"/>
+    <cs:fillRef idx="0"/>
+    <cs:effectRef idx="0"/>
+    <cs:fontRef idx="minor">
+      <a:schemeClr val="tx1"/>
+    </cs:fontRef>
+    <cs:spPr>
+      <a:ln w="9525" cap="flat" cmpd="sng" algn="ctr">
+        <a:solidFill>
+          <a:schemeClr val="tx1">
+            <a:lumMod val="35000"/>
+            <a:lumOff val="65000"/>
+          </a:schemeClr>
+        </a:solidFill>
+        <a:round/>
+      </a:ln>
+    </cs:spPr>
+  </cs:leaderLine>
+  <cs:legend>
+    <cs:lnRef idx="0"/>
+    <cs:fillRef idx="0"/>
+    <cs:effectRef idx="0"/>
+    <cs:fontRef idx="minor">
+      <a:schemeClr val="tx1">
+        <a:lumMod val="65000"/>
+        <a:lumOff val="35000"/>
+      </a:schemeClr>
+    </cs:fontRef>
+    <cs:defRPr sz="900" kern="1200"/>
+  </cs:legend>
+  <cs:plotArea mods="allowNoFillOverride allowNoLineOverride">
+    <cs:lnRef idx="0"/>
+    <cs:fillRef idx="0"/>
+    <cs:effectRef idx="0"/>
+    <cs:fontRef idx="minor">
+      <a:schemeClr val="tx1"/>
+    </cs:fontRef>
+  </cs:plotArea>
+  <cs:plotArea3D mods="allowNoFillOverride allowNoLineOverride">
+    <cs:lnRef idx="0"/>
+    <cs:fillRef idx="0"/>
+    <cs:effectRef idx="0"/>
+    <cs:fontRef idx="minor">
+      <a:schemeClr val="tx1"/>
+    </cs:fontRef>
+  </cs:plotArea3D>
+  <cs:seriesAxis>
+    <cs:lnRef idx="0"/>
+    <cs:fillRef idx="0"/>
+    <cs:effectRef idx="0"/>
+    <cs:fontRef idx="minor">
+      <a:schemeClr val="tx1">
+        <a:lumMod val="65000"/>
+        <a:lumOff val="35000"/>
+      </a:schemeClr>
+    </cs:fontRef>
+    <cs:defRPr sz="900" kern="1200"/>
+  </cs:seriesAxis>
+  <cs:seriesLine>
+    <cs:lnRef idx="0"/>
+    <cs:fillRef idx="0"/>
+    <cs:effectRef idx="0"/>
+    <cs:fontRef idx="minor">
+      <a:schemeClr val="tx1"/>
+    </cs:fontRef>
+    <cs:spPr>
+      <a:ln w="9525" cap="flat" cmpd="sng" algn="ctr">
+        <a:solidFill>
+          <a:schemeClr val="tx1">
+            <a:lumMod val="35000"/>
+            <a:lumOff val="65000"/>
+          </a:schemeClr>
+        </a:solidFill>
+        <a:round/>
+      </a:ln>
+    </cs:spPr>
+  </cs:seriesLine>
+  <cs:title>
+    <cs:lnRef idx="0"/>
+    <cs:fillRef idx="0"/>
+    <cs:effectRef idx="0"/>
+    <cs:fontRef idx="minor">
+      <a:schemeClr val="tx1">
+        <a:lumMod val="65000"/>
+        <a:lumOff val="35000"/>
+      </a:schemeClr>
+    </cs:fontRef>
+    <cs:defRPr sz="1400" b="0" kern="1200" spc="0" baseline="0"/>
+  </cs:title>
+  <cs:trendline>
+    <cs:lnRef idx="0">
+      <cs:styleClr val="auto"/>
+    </cs:lnRef>
+    <cs:fillRef idx="0"/>
+    <cs:effectRef idx="0"/>
+    <cs:fontRef idx="minor">
+      <a:schemeClr val="tx1"/>
+    </cs:fontRef>
+    <cs:spPr>
+      <a:ln w="19050" cap="rnd">
+        <a:solidFill>
+          <a:schemeClr val="phClr"/>
+        </a:solidFill>
+        <a:prstDash val="sysDot"/>
+      </a:ln>
+    </cs:spPr>
+  </cs:trendline>
+  <cs:trendlineLabel>
+    <cs:lnRef idx="0"/>
+    <cs:fillRef idx="0"/>
+    <cs:effectRef idx="0"/>
+    <cs:fontRef idx="minor">
+      <a:schemeClr val="tx1">
+        <a:lumMod val="65000"/>
+        <a:lumOff val="35000"/>
+      </a:schemeClr>
+    </cs:fontRef>
+    <cs:defRPr sz="900" kern="1200"/>
+  </cs:trendlineLabel>
+  <cs:upBar>
+    <cs:lnRef idx="0"/>
+    <cs:fillRef idx="0"/>
+    <cs:effectRef idx="0"/>
+    <cs:fontRef idx="minor">
+      <a:schemeClr val="tx1"/>
+    </cs:fontRef>
+    <cs:spPr>
+      <a:solidFill>
+        <a:schemeClr val="lt1"/>
+      </a:solidFill>
+      <a:ln w="9525" cap="flat" cmpd="sng" algn="ctr">
+        <a:solidFill>
+          <a:schemeClr val="tx1">
+            <a:lumMod val="65000"/>
+            <a:lumOff val="35000"/>
+          </a:schemeClr>
+        </a:solidFill>
+        <a:round/>
+      </a:ln>
+    </cs:spPr>
+  </cs:upBar>
+  <cs:valueAxis>
+    <cs:lnRef idx="0"/>
+    <cs:fillRef idx="0"/>
+    <cs:effectRef idx="0"/>
+    <cs:fontRef idx="minor">
+      <a:schemeClr val="tx1">
+        <a:lumMod val="65000"/>
+        <a:lumOff val="35000"/>
+      </a:schemeClr>
+    </cs:fontRef>
+    <cs:spPr>
+      <a:ln w="9525" cap="flat" cmpd="sng" algn="ctr">
+        <a:solidFill>
+          <a:schemeClr val="tx1">
+            <a:lumMod val="25000"/>
+            <a:lumOff val="75000"/>
+          </a:schemeClr>
+        </a:solidFill>
+        <a:round/>
+      </a:ln>
+    </cs:spPr>
+    <cs:defRPr sz="900" kern="1200"/>
+  </cs:valueAxis>
+  <cs:wall>
+    <cs:lnRef idx="0"/>
+    <cs:fillRef idx="0"/>
+    <cs:effectRef idx="0"/>
+    <cs:fontRef idx="minor">
+      <a:schemeClr val="tx1"/>
+    </cs:fontRef>
+    <cs:spPr>
+      <a:noFill/>
+      <a:ln>
+        <a:noFill/>
+      </a:ln>
+    </cs:spPr>
+  </cs:wall>
+</cs:chartStyle>
+</file>
+
 <file path=word/theme/theme1.xml><?xml version="1.0" encoding="utf-8"?>
 <a:theme xmlns:a="http://schemas.openxmlformats.org/drawingml/2006/main" name="Office Theme">
   <a:themeElements>
@@ -1471,12 +3803,584 @@
 </a:theme>
 </file>
 
+<file path=word/theme/themeOverride1.xml><?xml version="1.0" encoding="utf-8"?>
+<a:themeOverride xmlns:a="http://schemas.openxmlformats.org/drawingml/2006/main">
+  <a:clrScheme name="Office">
+    <a:dk1>
+      <a:sysClr val="windowText" lastClr="000000"/>
+    </a:dk1>
+    <a:lt1>
+      <a:sysClr val="window" lastClr="FFFFFF"/>
+    </a:lt1>
+    <a:dk2>
+      <a:srgbClr val="44546A"/>
+    </a:dk2>
+    <a:lt2>
+      <a:srgbClr val="E7E6E6"/>
+    </a:lt2>
+    <a:accent1>
+      <a:srgbClr val="4472C4"/>
+    </a:accent1>
+    <a:accent2>
+      <a:srgbClr val="ED7D31"/>
+    </a:accent2>
+    <a:accent3>
+      <a:srgbClr val="A5A5A5"/>
+    </a:accent3>
+    <a:accent4>
+      <a:srgbClr val="FFC000"/>
+    </a:accent4>
+    <a:accent5>
+      <a:srgbClr val="5B9BD5"/>
+    </a:accent5>
+    <a:accent6>
+      <a:srgbClr val="70AD47"/>
+    </a:accent6>
+    <a:hlink>
+      <a:srgbClr val="0563C1"/>
+    </a:hlink>
+    <a:folHlink>
+      <a:srgbClr val="954F72"/>
+    </a:folHlink>
+  </a:clrScheme>
+  <a:fontScheme name="Office">
+    <a:majorFont>
+      <a:latin typeface="Calibri Light" panose="020F0302020204030204"/>
+      <a:ea typeface=""/>
+      <a:cs typeface=""/>
+      <a:font script="Jpan" typeface="游ゴシック Light"/>
+      <a:font script="Hang" typeface="맑은 고딕"/>
+      <a:font script="Hans" typeface="等线 Light"/>
+      <a:font script="Hant" typeface="新細明體"/>
+      <a:font script="Arab" typeface="Times New Roman"/>
+      <a:font script="Hebr" typeface="Times New Roman"/>
+      <a:font script="Thai" typeface="Tahoma"/>
+      <a:font script="Ethi" typeface="Nyala"/>
+      <a:font script="Beng" typeface="Vrinda"/>
+      <a:font script="Gujr" typeface="Shruti"/>
+      <a:font script="Khmr" typeface="MoolBoran"/>
+      <a:font script="Knda" typeface="Tunga"/>
+      <a:font script="Guru" typeface="Raavi"/>
+      <a:font script="Cans" typeface="Euphemia"/>
+      <a:font script="Cher" typeface="Plantagenet Cherokee"/>
+      <a:font script="Yiii" typeface="Microsoft Yi Baiti"/>
+      <a:font script="Tibt" typeface="Microsoft Himalaya"/>
+      <a:font script="Thaa" typeface="MV Boli"/>
+      <a:font script="Deva" typeface="Mangal"/>
+      <a:font script="Telu" typeface="Gautami"/>
+      <a:font script="Taml" typeface="Latha"/>
+      <a:font script="Syrc" typeface="Estrangelo Edessa"/>
+      <a:font script="Orya" typeface="Kalinga"/>
+      <a:font script="Mlym" typeface="Kartika"/>
+      <a:font script="Laoo" typeface="DokChampa"/>
+      <a:font script="Sinh" typeface="Iskoola Pota"/>
+      <a:font script="Mong" typeface="Mongolian Baiti"/>
+      <a:font script="Viet" typeface="Times New Roman"/>
+      <a:font script="Uigh" typeface="Microsoft Uighur"/>
+      <a:font script="Geor" typeface="Sylfaen"/>
+      <a:font script="Armn" typeface="Arial"/>
+      <a:font script="Bugi" typeface="Leelawadee UI"/>
+      <a:font script="Bopo" typeface="Microsoft JhengHei"/>
+      <a:font script="Java" typeface="Javanese Text"/>
+      <a:font script="Lisu" typeface="Segoe UI"/>
+      <a:font script="Mymr" typeface="Myanmar Text"/>
+      <a:font script="Nkoo" typeface="Ebrima"/>
+      <a:font script="Olck" typeface="Nirmala UI"/>
+      <a:font script="Osma" typeface="Ebrima"/>
+      <a:font script="Phag" typeface="Phagspa"/>
+      <a:font script="Syrn" typeface="Estrangelo Edessa"/>
+      <a:font script="Syrj" typeface="Estrangelo Edessa"/>
+      <a:font script="Syre" typeface="Estrangelo Edessa"/>
+      <a:font script="Sora" typeface="Nirmala UI"/>
+      <a:font script="Tale" typeface="Microsoft Tai Le"/>
+      <a:font script="Talu" typeface="Microsoft New Tai Lue"/>
+      <a:font script="Tfng" typeface="Ebrima"/>
+    </a:majorFont>
+    <a:minorFont>
+      <a:latin typeface="Calibri" panose="020F0502020204030204"/>
+      <a:ea typeface=""/>
+      <a:cs typeface=""/>
+      <a:font script="Jpan" typeface="游ゴシック"/>
+      <a:font script="Hang" typeface="맑은 고딕"/>
+      <a:font script="Hans" typeface="等线"/>
+      <a:font script="Hant" typeface="新細明體"/>
+      <a:font script="Arab" typeface="Arial"/>
+      <a:font script="Hebr" typeface="Arial"/>
+      <a:font script="Thai" typeface="Tahoma"/>
+      <a:font script="Ethi" typeface="Nyala"/>
+      <a:font script="Beng" typeface="Vrinda"/>
+      <a:font script="Gujr" typeface="Shruti"/>
+      <a:font script="Khmr" typeface="DaunPenh"/>
+      <a:font script="Knda" typeface="Tunga"/>
+      <a:font script="Guru" typeface="Raavi"/>
+      <a:font script="Cans" typeface="Euphemia"/>
+      <a:font script="Cher" typeface="Plantagenet Cherokee"/>
+      <a:font script="Yiii" typeface="Microsoft Yi Baiti"/>
+      <a:font script="Tibt" typeface="Microsoft Himalaya"/>
+      <a:font script="Thaa" typeface="MV Boli"/>
+      <a:font script="Deva" typeface="Mangal"/>
+      <a:font script="Telu" typeface="Gautami"/>
+      <a:font script="Taml" typeface="Latha"/>
+      <a:font script="Syrc" typeface="Estrangelo Edessa"/>
+      <a:font script="Orya" typeface="Kalinga"/>
+      <a:font script="Mlym" typeface="Kartika"/>
+      <a:font script="Laoo" typeface="DokChampa"/>
+      <a:font script="Sinh" typeface="Iskoola Pota"/>
+      <a:font script="Mong" typeface="Mongolian Baiti"/>
+      <a:font script="Viet" typeface="Arial"/>
+      <a:font script="Uigh" typeface="Microsoft Uighur"/>
+      <a:font script="Geor" typeface="Sylfaen"/>
+      <a:font script="Armn" typeface="Arial"/>
+      <a:font script="Bugi" typeface="Leelawadee UI"/>
+      <a:font script="Bopo" typeface="Microsoft JhengHei"/>
+      <a:font script="Java" typeface="Javanese Text"/>
+      <a:font script="Lisu" typeface="Segoe UI"/>
+      <a:font script="Mymr" typeface="Myanmar Text"/>
+      <a:font script="Nkoo" typeface="Ebrima"/>
+      <a:font script="Olck" typeface="Nirmala UI"/>
+      <a:font script="Osma" typeface="Ebrima"/>
+      <a:font script="Phag" typeface="Phagspa"/>
+      <a:font script="Syrn" typeface="Estrangelo Edessa"/>
+      <a:font script="Syrj" typeface="Estrangelo Edessa"/>
+      <a:font script="Syre" typeface="Estrangelo Edessa"/>
+      <a:font script="Sora" typeface="Nirmala UI"/>
+      <a:font script="Tale" typeface="Microsoft Tai Le"/>
+      <a:font script="Talu" typeface="Microsoft New Tai Lue"/>
+      <a:font script="Tfng" typeface="Ebrima"/>
+    </a:minorFont>
+  </a:fontScheme>
+  <a:fmtScheme name="Office">
+    <a:fillStyleLst>
+      <a:solidFill>
+        <a:schemeClr val="phClr"/>
+      </a:solidFill>
+      <a:gradFill rotWithShape="1">
+        <a:gsLst>
+          <a:gs pos="0">
+            <a:schemeClr val="phClr">
+              <a:lumMod val="110000"/>
+              <a:satMod val="105000"/>
+              <a:tint val="67000"/>
+            </a:schemeClr>
+          </a:gs>
+          <a:gs pos="50000">
+            <a:schemeClr val="phClr">
+              <a:lumMod val="105000"/>
+              <a:satMod val="103000"/>
+              <a:tint val="73000"/>
+            </a:schemeClr>
+          </a:gs>
+          <a:gs pos="100000">
+            <a:schemeClr val="phClr">
+              <a:lumMod val="105000"/>
+              <a:satMod val="109000"/>
+              <a:tint val="81000"/>
+            </a:schemeClr>
+          </a:gs>
+        </a:gsLst>
+        <a:lin ang="5400000" scaled="0"/>
+      </a:gradFill>
+      <a:gradFill rotWithShape="1">
+        <a:gsLst>
+          <a:gs pos="0">
+            <a:schemeClr val="phClr">
+              <a:satMod val="103000"/>
+              <a:lumMod val="102000"/>
+              <a:tint val="94000"/>
+            </a:schemeClr>
+          </a:gs>
+          <a:gs pos="50000">
+            <a:schemeClr val="phClr">
+              <a:satMod val="110000"/>
+              <a:lumMod val="100000"/>
+              <a:shade val="100000"/>
+            </a:schemeClr>
+          </a:gs>
+          <a:gs pos="100000">
+            <a:schemeClr val="phClr">
+              <a:lumMod val="99000"/>
+              <a:satMod val="120000"/>
+              <a:shade val="78000"/>
+            </a:schemeClr>
+          </a:gs>
+        </a:gsLst>
+        <a:lin ang="5400000" scaled="0"/>
+      </a:gradFill>
+    </a:fillStyleLst>
+    <a:lnStyleLst>
+      <a:ln w="6350" cap="flat" cmpd="sng" algn="ctr">
+        <a:solidFill>
+          <a:schemeClr val="phClr"/>
+        </a:solidFill>
+        <a:prstDash val="solid"/>
+        <a:miter lim="800000"/>
+      </a:ln>
+      <a:ln w="12700" cap="flat" cmpd="sng" algn="ctr">
+        <a:solidFill>
+          <a:schemeClr val="phClr"/>
+        </a:solidFill>
+        <a:prstDash val="solid"/>
+        <a:miter lim="800000"/>
+      </a:ln>
+      <a:ln w="19050" cap="flat" cmpd="sng" algn="ctr">
+        <a:solidFill>
+          <a:schemeClr val="phClr"/>
+        </a:solidFill>
+        <a:prstDash val="solid"/>
+        <a:miter lim="800000"/>
+      </a:ln>
+    </a:lnStyleLst>
+    <a:effectStyleLst>
+      <a:effectStyle>
+        <a:effectLst/>
+      </a:effectStyle>
+      <a:effectStyle>
+        <a:effectLst/>
+      </a:effectStyle>
+      <a:effectStyle>
+        <a:effectLst>
+          <a:outerShdw blurRad="57150" dist="19050" dir="5400000" algn="ctr" rotWithShape="0">
+            <a:srgbClr val="000000">
+              <a:alpha val="63000"/>
+            </a:srgbClr>
+          </a:outerShdw>
+        </a:effectLst>
+      </a:effectStyle>
+    </a:effectStyleLst>
+    <a:bgFillStyleLst>
+      <a:solidFill>
+        <a:schemeClr val="phClr"/>
+      </a:solidFill>
+      <a:solidFill>
+        <a:schemeClr val="phClr">
+          <a:tint val="95000"/>
+          <a:satMod val="170000"/>
+        </a:schemeClr>
+      </a:solidFill>
+      <a:gradFill rotWithShape="1">
+        <a:gsLst>
+          <a:gs pos="0">
+            <a:schemeClr val="phClr">
+              <a:tint val="93000"/>
+              <a:satMod val="150000"/>
+              <a:shade val="98000"/>
+              <a:lumMod val="102000"/>
+            </a:schemeClr>
+          </a:gs>
+          <a:gs pos="50000">
+            <a:schemeClr val="phClr">
+              <a:tint val="98000"/>
+              <a:satMod val="130000"/>
+              <a:shade val="90000"/>
+              <a:lumMod val="103000"/>
+            </a:schemeClr>
+          </a:gs>
+          <a:gs pos="100000">
+            <a:schemeClr val="phClr">
+              <a:shade val="63000"/>
+              <a:satMod val="120000"/>
+            </a:schemeClr>
+          </a:gs>
+        </a:gsLst>
+        <a:lin ang="5400000" scaled="0"/>
+      </a:gradFill>
+    </a:bgFillStyleLst>
+  </a:fmtScheme>
+</a:themeOverride>
+</file>
+
+<file path=word/theme/themeOverride2.xml><?xml version="1.0" encoding="utf-8"?>
+<a:themeOverride xmlns:a="http://schemas.openxmlformats.org/drawingml/2006/main">
+  <a:clrScheme name="Office">
+    <a:dk1>
+      <a:sysClr val="windowText" lastClr="000000"/>
+    </a:dk1>
+    <a:lt1>
+      <a:sysClr val="window" lastClr="FFFFFF"/>
+    </a:lt1>
+    <a:dk2>
+      <a:srgbClr val="44546A"/>
+    </a:dk2>
+    <a:lt2>
+      <a:srgbClr val="E7E6E6"/>
+    </a:lt2>
+    <a:accent1>
+      <a:srgbClr val="4472C4"/>
+    </a:accent1>
+    <a:accent2>
+      <a:srgbClr val="ED7D31"/>
+    </a:accent2>
+    <a:accent3>
+      <a:srgbClr val="A5A5A5"/>
+    </a:accent3>
+    <a:accent4>
+      <a:srgbClr val="FFC000"/>
+    </a:accent4>
+    <a:accent5>
+      <a:srgbClr val="5B9BD5"/>
+    </a:accent5>
+    <a:accent6>
+      <a:srgbClr val="70AD47"/>
+    </a:accent6>
+    <a:hlink>
+      <a:srgbClr val="0563C1"/>
+    </a:hlink>
+    <a:folHlink>
+      <a:srgbClr val="954F72"/>
+    </a:folHlink>
+  </a:clrScheme>
+  <a:fontScheme name="Office">
+    <a:majorFont>
+      <a:latin typeface="Calibri Light" panose="020F0302020204030204"/>
+      <a:ea typeface=""/>
+      <a:cs typeface=""/>
+      <a:font script="Jpan" typeface="游ゴシック Light"/>
+      <a:font script="Hang" typeface="맑은 고딕"/>
+      <a:font script="Hans" typeface="等线 Light"/>
+      <a:font script="Hant" typeface="新細明體"/>
+      <a:font script="Arab" typeface="Times New Roman"/>
+      <a:font script="Hebr" typeface="Times New Roman"/>
+      <a:font script="Thai" typeface="Tahoma"/>
+      <a:font script="Ethi" typeface="Nyala"/>
+      <a:font script="Beng" typeface="Vrinda"/>
+      <a:font script="Gujr" typeface="Shruti"/>
+      <a:font script="Khmr" typeface="MoolBoran"/>
+      <a:font script="Knda" typeface="Tunga"/>
+      <a:font script="Guru" typeface="Raavi"/>
+      <a:font script="Cans" typeface="Euphemia"/>
+      <a:font script="Cher" typeface="Plantagenet Cherokee"/>
+      <a:font script="Yiii" typeface="Microsoft Yi Baiti"/>
+      <a:font script="Tibt" typeface="Microsoft Himalaya"/>
+      <a:font script="Thaa" typeface="MV Boli"/>
+      <a:font script="Deva" typeface="Mangal"/>
+      <a:font script="Telu" typeface="Gautami"/>
+      <a:font script="Taml" typeface="Latha"/>
+      <a:font script="Syrc" typeface="Estrangelo Edessa"/>
+      <a:font script="Orya" typeface="Kalinga"/>
+      <a:font script="Mlym" typeface="Kartika"/>
+      <a:font script="Laoo" typeface="DokChampa"/>
+      <a:font script="Sinh" typeface="Iskoola Pota"/>
+      <a:font script="Mong" typeface="Mongolian Baiti"/>
+      <a:font script="Viet" typeface="Times New Roman"/>
+      <a:font script="Uigh" typeface="Microsoft Uighur"/>
+      <a:font script="Geor" typeface="Sylfaen"/>
+      <a:font script="Armn" typeface="Arial"/>
+      <a:font script="Bugi" typeface="Leelawadee UI"/>
+      <a:font script="Bopo" typeface="Microsoft JhengHei"/>
+      <a:font script="Java" typeface="Javanese Text"/>
+      <a:font script="Lisu" typeface="Segoe UI"/>
+      <a:font script="Mymr" typeface="Myanmar Text"/>
+      <a:font script="Nkoo" typeface="Ebrima"/>
+      <a:font script="Olck" typeface="Nirmala UI"/>
+      <a:font script="Osma" typeface="Ebrima"/>
+      <a:font script="Phag" typeface="Phagspa"/>
+      <a:font script="Syrn" typeface="Estrangelo Edessa"/>
+      <a:font script="Syrj" typeface="Estrangelo Edessa"/>
+      <a:font script="Syre" typeface="Estrangelo Edessa"/>
+      <a:font script="Sora" typeface="Nirmala UI"/>
+      <a:font script="Tale" typeface="Microsoft Tai Le"/>
+      <a:font script="Talu" typeface="Microsoft New Tai Lue"/>
+      <a:font script="Tfng" typeface="Ebrima"/>
+    </a:majorFont>
+    <a:minorFont>
+      <a:latin typeface="Calibri" panose="020F0502020204030204"/>
+      <a:ea typeface=""/>
+      <a:cs typeface=""/>
+      <a:font script="Jpan" typeface="游ゴシック"/>
+      <a:font script="Hang" typeface="맑은 고딕"/>
+      <a:font script="Hans" typeface="等线"/>
+      <a:font script="Hant" typeface="新細明體"/>
+      <a:font script="Arab" typeface="Arial"/>
+      <a:font script="Hebr" typeface="Arial"/>
+      <a:font script="Thai" typeface="Tahoma"/>
+      <a:font script="Ethi" typeface="Nyala"/>
+      <a:font script="Beng" typeface="Vrinda"/>
+      <a:font script="Gujr" typeface="Shruti"/>
+      <a:font script="Khmr" typeface="DaunPenh"/>
+      <a:font script="Knda" typeface="Tunga"/>
+      <a:font script="Guru" typeface="Raavi"/>
+      <a:font script="Cans" typeface="Euphemia"/>
+      <a:font script="Cher" typeface="Plantagenet Cherokee"/>
+      <a:font script="Yiii" typeface="Microsoft Yi Baiti"/>
+      <a:font script="Tibt" typeface="Microsoft Himalaya"/>
+      <a:font script="Thaa" typeface="MV Boli"/>
+      <a:font script="Deva" typeface="Mangal"/>
+      <a:font script="Telu" typeface="Gautami"/>
+      <a:font script="Taml" typeface="Latha"/>
+      <a:font script="Syrc" typeface="Estrangelo Edessa"/>
+      <a:font script="Orya" typeface="Kalinga"/>
+      <a:font script="Mlym" typeface="Kartika"/>
+      <a:font script="Laoo" typeface="DokChampa"/>
+      <a:font script="Sinh" typeface="Iskoola Pota"/>
+      <a:font script="Mong" typeface="Mongolian Baiti"/>
+      <a:font script="Viet" typeface="Arial"/>
+      <a:font script="Uigh" typeface="Microsoft Uighur"/>
+      <a:font script="Geor" typeface="Sylfaen"/>
+      <a:font script="Armn" typeface="Arial"/>
+      <a:font script="Bugi" typeface="Leelawadee UI"/>
+      <a:font script="Bopo" typeface="Microsoft JhengHei"/>
+      <a:font script="Java" typeface="Javanese Text"/>
+      <a:font script="Lisu" typeface="Segoe UI"/>
+      <a:font script="Mymr" typeface="Myanmar Text"/>
+      <a:font script="Nkoo" typeface="Ebrima"/>
+      <a:font script="Olck" typeface="Nirmala UI"/>
+      <a:font script="Osma" typeface="Ebrima"/>
+      <a:font script="Phag" typeface="Phagspa"/>
+      <a:font script="Syrn" typeface="Estrangelo Edessa"/>
+      <a:font script="Syrj" typeface="Estrangelo Edessa"/>
+      <a:font script="Syre" typeface="Estrangelo Edessa"/>
+      <a:font script="Sora" typeface="Nirmala UI"/>
+      <a:font script="Tale" typeface="Microsoft Tai Le"/>
+      <a:font script="Talu" typeface="Microsoft New Tai Lue"/>
+      <a:font script="Tfng" typeface="Ebrima"/>
+    </a:minorFont>
+  </a:fontScheme>
+  <a:fmtScheme name="Office">
+    <a:fillStyleLst>
+      <a:solidFill>
+        <a:schemeClr val="phClr"/>
+      </a:solidFill>
+      <a:gradFill rotWithShape="1">
+        <a:gsLst>
+          <a:gs pos="0">
+            <a:schemeClr val="phClr">
+              <a:lumMod val="110000"/>
+              <a:satMod val="105000"/>
+              <a:tint val="67000"/>
+            </a:schemeClr>
+          </a:gs>
+          <a:gs pos="50000">
+            <a:schemeClr val="phClr">
+              <a:lumMod val="105000"/>
+              <a:satMod val="103000"/>
+              <a:tint val="73000"/>
+            </a:schemeClr>
+          </a:gs>
+          <a:gs pos="100000">
+            <a:schemeClr val="phClr">
+              <a:lumMod val="105000"/>
+              <a:satMod val="109000"/>
+              <a:tint val="81000"/>
+            </a:schemeClr>
+          </a:gs>
+        </a:gsLst>
+        <a:lin ang="5400000" scaled="0"/>
+      </a:gradFill>
+      <a:gradFill rotWithShape="1">
+        <a:gsLst>
+          <a:gs pos="0">
+            <a:schemeClr val="phClr">
+              <a:satMod val="103000"/>
+              <a:lumMod val="102000"/>
+              <a:tint val="94000"/>
+            </a:schemeClr>
+          </a:gs>
+          <a:gs pos="50000">
+            <a:schemeClr val="phClr">
+              <a:satMod val="110000"/>
+              <a:lumMod val="100000"/>
+              <a:shade val="100000"/>
+            </a:schemeClr>
+          </a:gs>
+          <a:gs pos="100000">
+            <a:schemeClr val="phClr">
+              <a:lumMod val="99000"/>
+              <a:satMod val="120000"/>
+              <a:shade val="78000"/>
+            </a:schemeClr>
+          </a:gs>
+        </a:gsLst>
+        <a:lin ang="5400000" scaled="0"/>
+      </a:gradFill>
+    </a:fillStyleLst>
+    <a:lnStyleLst>
+      <a:ln w="6350" cap="flat" cmpd="sng" algn="ctr">
+        <a:solidFill>
+          <a:schemeClr val="phClr"/>
+        </a:solidFill>
+        <a:prstDash val="solid"/>
+        <a:miter lim="800000"/>
+      </a:ln>
+      <a:ln w="12700" cap="flat" cmpd="sng" algn="ctr">
+        <a:solidFill>
+          <a:schemeClr val="phClr"/>
+        </a:solidFill>
+        <a:prstDash val="solid"/>
+        <a:miter lim="800000"/>
+      </a:ln>
+      <a:ln w="19050" cap="flat" cmpd="sng" algn="ctr">
+        <a:solidFill>
+          <a:schemeClr val="phClr"/>
+        </a:solidFill>
+        <a:prstDash val="solid"/>
+        <a:miter lim="800000"/>
+      </a:ln>
+    </a:lnStyleLst>
+    <a:effectStyleLst>
+      <a:effectStyle>
+        <a:effectLst/>
+      </a:effectStyle>
+      <a:effectStyle>
+        <a:effectLst/>
+      </a:effectStyle>
+      <a:effectStyle>
+        <a:effectLst>
+          <a:outerShdw blurRad="57150" dist="19050" dir="5400000" algn="ctr" rotWithShape="0">
+            <a:srgbClr val="000000">
+              <a:alpha val="63000"/>
+            </a:srgbClr>
+          </a:outerShdw>
+        </a:effectLst>
+      </a:effectStyle>
+    </a:effectStyleLst>
+    <a:bgFillStyleLst>
+      <a:solidFill>
+        <a:schemeClr val="phClr"/>
+      </a:solidFill>
+      <a:solidFill>
+        <a:schemeClr val="phClr">
+          <a:tint val="95000"/>
+          <a:satMod val="170000"/>
+        </a:schemeClr>
+      </a:solidFill>
+      <a:gradFill rotWithShape="1">
+        <a:gsLst>
+          <a:gs pos="0">
+            <a:schemeClr val="phClr">
+              <a:tint val="93000"/>
+              <a:satMod val="150000"/>
+              <a:shade val="98000"/>
+              <a:lumMod val="102000"/>
+            </a:schemeClr>
+          </a:gs>
+          <a:gs pos="50000">
+            <a:schemeClr val="phClr">
+              <a:tint val="98000"/>
+              <a:satMod val="130000"/>
+              <a:shade val="90000"/>
+              <a:lumMod val="103000"/>
+            </a:schemeClr>
+          </a:gs>
+          <a:gs pos="100000">
+            <a:schemeClr val="phClr">
+              <a:shade val="63000"/>
+              <a:satMod val="120000"/>
+            </a:schemeClr>
+          </a:gs>
+        </a:gsLst>
+        <a:lin ang="5400000" scaled="0"/>
+      </a:gradFill>
+    </a:bgFillStyleLst>
+  </a:fmtScheme>
+</a:themeOverride>
+</file>
+
 <file path=customXml/item1.xml><?xml version="1.0" encoding="utf-8"?>
 <b:Sources xmlns:b="http://schemas.openxmlformats.org/officeDocument/2006/bibliography" xmlns="http://schemas.openxmlformats.org/officeDocument/2006/bibliography" SelectedStyle="\APASixthEditionOfficeOnline.xsl" StyleName="APA" Version="6"/>
 </file>
 
 <file path=customXml/itemProps1.xml><?xml version="1.0" encoding="utf-8"?>
-<ds:datastoreItem xmlns:ds="http://schemas.openxmlformats.org/officeDocument/2006/customXml" ds:itemID="{BA0FF534-A473-4DA5-A0BD-C856FE0CF965}">
+<ds:datastoreItem xmlns:ds="http://schemas.openxmlformats.org/officeDocument/2006/customXml" ds:itemID="{EF999D96-9EAA-408D-9CF2-94DDAEDD1DE1}">
   <ds:schemaRefs>
     <ds:schemaRef ds:uri="http://schemas.openxmlformats.org/officeDocument/2006/bibliography"/>
   </ds:schemaRefs>

</xml_diff>

<commit_message>
So + 1 titulo
</commit_message>
<xml_diff>
--- a/relatorioASA.docx
+++ b/relatorioASA.docx
@@ -329,8 +329,6 @@
         </w:rPr>
         <w:t>foi</w:t>
       </w:r>
-      <w:bookmarkStart w:id="0" w:name="_GoBack"/>
-      <w:bookmarkEnd w:id="0"/>
       <w:r>
         <w:rPr>
           <w:sz w:val="24"/>
@@ -595,6 +593,14 @@
       </w:r>
       <w:r>
         <w:rPr>
+          <w:b/>
+          <w:sz w:val="24"/>
+          <w:szCs w:val="24"/>
+        </w:rPr>
+        <w:tab/>
+      </w:r>
+      <w:r>
+        <w:rPr>
           <w:sz w:val="24"/>
           <w:szCs w:val="24"/>
         </w:rPr>
@@ -820,23 +826,7 @@
           <w:sz w:val="24"/>
           <w:szCs w:val="24"/>
         </w:rPr>
-        <w:t xml:space="preserve">, e uma vez que as pesquisas são feitas no máximo a todos os vértices e todas arestas, estima-se ser </w:t>
-      </w:r>
-      <w:proofErr w:type="gramStart"/>
-      <w:r>
-        <w:rPr>
-          <w:sz w:val="24"/>
-          <w:szCs w:val="24"/>
-        </w:rPr>
-        <w:t>O(</w:t>
-      </w:r>
-      <w:proofErr w:type="gramEnd"/>
-      <w:r>
-        <w:rPr>
-          <w:sz w:val="24"/>
-          <w:szCs w:val="24"/>
-        </w:rPr>
-        <w:t xml:space="preserve">V + E), onde V é o número de vértices e </w:t>
+        <w:t xml:space="preserve">, e uma vez que as pesquisas são feitas no máximo a todos os vértices e todas arestas, estima-se ser O(V+E), onde V é o número de vértices e </w:t>
       </w:r>
       <w:proofErr w:type="spellStart"/>
       <w:r>
@@ -871,6 +861,54 @@
         </w:rPr>
         <w:t>Quanto à complexidade espacial, como no máximo são guardados uma lista de adjacências para cada vértice, isto é, guarda-se espaço para V vértices e espaço para E arestas, estima -se que a complexidade será O(V+E).</w:t>
       </w:r>
+    </w:p>
+    <w:p>
+      <w:pPr>
+        <w:ind w:left="360"/>
+        <w:jc w:val="both"/>
+        <w:rPr>
+          <w:rFonts w:asciiTheme="majorHAnsi" w:eastAsiaTheme="majorEastAsia" w:hAnsiTheme="majorHAnsi" w:cstheme="majorBidi"/>
+          <w:b/>
+          <w:color w:val="2F5496" w:themeColor="accent1" w:themeShade="BF"/>
+          <w:sz w:val="24"/>
+          <w:szCs w:val="24"/>
+        </w:rPr>
+      </w:pPr>
+      <w:r>
+        <w:rPr>
+          <w:rFonts w:asciiTheme="majorHAnsi" w:eastAsiaTheme="majorEastAsia" w:hAnsiTheme="majorHAnsi" w:cstheme="majorBidi"/>
+          <w:b/>
+          <w:color w:val="2F5496" w:themeColor="accent1" w:themeShade="BF"/>
+          <w:sz w:val="24"/>
+          <w:szCs w:val="24"/>
+        </w:rPr>
+        <w:t>Análise Experimental</w:t>
+      </w:r>
+    </w:p>
+    <w:p>
+      <w:pPr>
+        <w:ind w:left="360"/>
+        <w:jc w:val="both"/>
+        <w:rPr>
+          <w:rFonts w:asciiTheme="majorHAnsi" w:eastAsiaTheme="majorEastAsia" w:hAnsiTheme="majorHAnsi" w:cstheme="majorBidi"/>
+          <w:b/>
+          <w:color w:val="2F5496" w:themeColor="accent1" w:themeShade="BF"/>
+          <w:sz w:val="24"/>
+          <w:szCs w:val="24"/>
+        </w:rPr>
+      </w:pPr>
+      <w:r>
+        <w:rPr>
+          <w:rFonts w:asciiTheme="majorHAnsi" w:eastAsiaTheme="majorEastAsia" w:hAnsiTheme="majorHAnsi" w:cstheme="majorBidi"/>
+          <w:b/>
+          <w:color w:val="2F5496" w:themeColor="accent1" w:themeShade="BF"/>
+          <w:sz w:val="24"/>
+          <w:szCs w:val="24"/>
+        </w:rPr>
+        <w:tab/>
+      </w:r>
+      <w:bookmarkStart w:id="0" w:name="_GoBack"/>
+      <w:bookmarkEnd w:id="0"/>
     </w:p>
     <w:p>
       <w:pPr>
@@ -4380,7 +4418,7 @@
 </file>
 
 <file path=customXml/itemProps1.xml><?xml version="1.0" encoding="utf-8"?>
-<ds:datastoreItem xmlns:ds="http://schemas.openxmlformats.org/officeDocument/2006/customXml" ds:itemID="{EF999D96-9EAA-408D-9CF2-94DDAEDD1DE1}">
+<ds:datastoreItem xmlns:ds="http://schemas.openxmlformats.org/officeDocument/2006/customXml" ds:itemID="{B778B06A-72E0-459E-8E3C-E898C678A1C6}">
   <ds:schemaRefs>
     <ds:schemaRef ds:uri="http://schemas.openxmlformats.org/officeDocument/2006/bibliography"/>
   </ds:schemaRefs>

</xml_diff>